<commit_message>
Started The Calores/CM^2 estimations
</commit_message>
<xml_diff>
--- a/Log Book.docx
+++ b/Log Book.docx
@@ -102,6 +102,7 @@
                 <w:szCs w:val="28"/>
               </w:rPr>
             </w:pPr>
+            <w:proofErr w:type="spellStart"/>
             <w:r>
               <w:rPr>
                 <w:rFonts w:ascii="Arial" w:hAnsi="Arial" w:cs="Arial"/>
@@ -111,6 +112,7 @@
               </w:rPr>
               <w:t>Programme</w:t>
             </w:r>
+            <w:proofErr w:type="spellEnd"/>
           </w:p>
         </w:tc>
         <w:tc>
@@ -447,7 +449,21 @@
                               <w:rPr>
                                 <w:rFonts w:ascii="Arial" w:hAnsi="Arial" w:cs="Arial"/>
                               </w:rPr>
-                              <w:t>ectly documented and maintained, and that Supervisor recommendations and signatures are acquired after each and every meeting.</w:t>
+                              <w:t xml:space="preserve">ectly documented and maintained, and that Supervisor recommendations and signatures are acquired after </w:t>
+                            </w:r>
+                            <w:proofErr w:type="gramStart"/>
+                            <w:r>
+                              <w:rPr>
+                                <w:rFonts w:ascii="Arial" w:hAnsi="Arial" w:cs="Arial"/>
+                              </w:rPr>
+                              <w:t>each and every</w:t>
+                            </w:r>
+                            <w:proofErr w:type="gramEnd"/>
+                            <w:r>
+                              <w:rPr>
+                                <w:rFonts w:ascii="Arial" w:hAnsi="Arial" w:cs="Arial"/>
+                              </w:rPr>
+                              <w:t xml:space="preserve"> meeting.</w:t>
                             </w:r>
                           </w:p>
                           <w:p>
@@ -603,7 +619,21 @@
                         <w:rPr>
                           <w:rFonts w:ascii="Arial" w:hAnsi="Arial" w:cs="Arial"/>
                         </w:rPr>
-                        <w:t>ectly documented and maintained, and that Supervisor recommendations and signatures are acquired after each and every meeting.</w:t>
+                        <w:t xml:space="preserve">ectly documented and maintained, and that Supervisor recommendations and signatures are acquired after </w:t>
+                      </w:r>
+                      <w:proofErr w:type="gramStart"/>
+                      <w:r>
+                        <w:rPr>
+                          <w:rFonts w:ascii="Arial" w:hAnsi="Arial" w:cs="Arial"/>
+                        </w:rPr>
+                        <w:t>each and every</w:t>
+                      </w:r>
+                      <w:proofErr w:type="gramEnd"/>
+                      <w:r>
+                        <w:rPr>
+                          <w:rFonts w:ascii="Arial" w:hAnsi="Arial" w:cs="Arial"/>
+                        </w:rPr>
+                        <w:t xml:space="preserve"> meeting.</w:t>
                       </w:r>
                     </w:p>
                     <w:p>
@@ -781,7 +811,25 @@
                 <w:szCs w:val="16"/>
               </w:rPr>
               <w:lastRenderedPageBreak/>
-              <w:t xml:space="preserve">Meeting Number : </w:t>
+              <w:t xml:space="preserve">Meeting </w:t>
+            </w:r>
+            <w:proofErr w:type="gramStart"/>
+            <w:r>
+              <w:rPr>
+                <w:rFonts w:ascii="Arial" w:hAnsi="Arial" w:cs="Arial"/>
+                <w:b/>
+                <w:szCs w:val="16"/>
+              </w:rPr>
+              <w:t>Number :</w:t>
+            </w:r>
+            <w:proofErr w:type="gramEnd"/>
+            <w:r>
+              <w:rPr>
+                <w:rFonts w:ascii="Arial" w:hAnsi="Arial" w:cs="Arial"/>
+                <w:b/>
+                <w:szCs w:val="16"/>
+              </w:rPr>
+              <w:t xml:space="preserve"> </w:t>
             </w:r>
             <w:r>
               <w:rPr>
@@ -813,7 +861,25 @@
                 <w:b/>
                 <w:szCs w:val="16"/>
               </w:rPr>
-              <w:t xml:space="preserve">Date of meeting : </w:t>
+              <w:t xml:space="preserve">Date of </w:t>
+            </w:r>
+            <w:proofErr w:type="gramStart"/>
+            <w:r>
+              <w:rPr>
+                <w:rFonts w:ascii="Arial" w:hAnsi="Arial" w:cs="Arial"/>
+                <w:b/>
+                <w:szCs w:val="16"/>
+              </w:rPr>
+              <w:t>meeting :</w:t>
+            </w:r>
+            <w:proofErr w:type="gramEnd"/>
+            <w:r>
+              <w:rPr>
+                <w:rFonts w:ascii="Arial" w:hAnsi="Arial" w:cs="Arial"/>
+                <w:b/>
+                <w:szCs w:val="16"/>
+              </w:rPr>
+              <w:t xml:space="preserve"> </w:t>
             </w:r>
             <w:r>
               <w:rPr>
@@ -1497,7 +1563,25 @@
                 <w:szCs w:val="16"/>
               </w:rPr>
               <w:lastRenderedPageBreak/>
-              <w:t>Meeting Number : 2</w:t>
+              <w:t xml:space="preserve">Meeting </w:t>
+            </w:r>
+            <w:proofErr w:type="gramStart"/>
+            <w:r>
+              <w:rPr>
+                <w:rFonts w:ascii="Arial" w:hAnsi="Arial" w:cs="Arial"/>
+                <w:b/>
+                <w:szCs w:val="16"/>
+              </w:rPr>
+              <w:t>Number :</w:t>
+            </w:r>
+            <w:proofErr w:type="gramEnd"/>
+            <w:r>
+              <w:rPr>
+                <w:rFonts w:ascii="Arial" w:hAnsi="Arial" w:cs="Arial"/>
+                <w:b/>
+                <w:szCs w:val="16"/>
+              </w:rPr>
+              <w:t xml:space="preserve"> 2</w:t>
             </w:r>
           </w:p>
         </w:tc>
@@ -1521,7 +1605,25 @@
                 <w:b/>
                 <w:szCs w:val="16"/>
               </w:rPr>
-              <w:t>Date of meeting : 5/11/2021</w:t>
+              <w:t xml:space="preserve">Date of </w:t>
+            </w:r>
+            <w:proofErr w:type="gramStart"/>
+            <w:r>
+              <w:rPr>
+                <w:rFonts w:ascii="Arial" w:hAnsi="Arial" w:cs="Arial"/>
+                <w:b/>
+                <w:szCs w:val="16"/>
+              </w:rPr>
+              <w:t>meeting :</w:t>
+            </w:r>
+            <w:proofErr w:type="gramEnd"/>
+            <w:r>
+              <w:rPr>
+                <w:rFonts w:ascii="Arial" w:hAnsi="Arial" w:cs="Arial"/>
+                <w:b/>
+                <w:szCs w:val="16"/>
+              </w:rPr>
+              <w:t xml:space="preserve"> 5/11/2021</w:t>
             </w:r>
           </w:p>
         </w:tc>
@@ -2165,7 +2267,25 @@
                 <w:szCs w:val="16"/>
               </w:rPr>
               <w:lastRenderedPageBreak/>
-              <w:t xml:space="preserve">Meeting Number : </w:t>
+              <w:t xml:space="preserve">Meeting </w:t>
+            </w:r>
+            <w:proofErr w:type="gramStart"/>
+            <w:r>
+              <w:rPr>
+                <w:rFonts w:ascii="Arial" w:hAnsi="Arial" w:cs="Arial"/>
+                <w:b/>
+                <w:szCs w:val="16"/>
+              </w:rPr>
+              <w:t>Number :</w:t>
+            </w:r>
+            <w:proofErr w:type="gramEnd"/>
+            <w:r>
+              <w:rPr>
+                <w:rFonts w:ascii="Arial" w:hAnsi="Arial" w:cs="Arial"/>
+                <w:b/>
+                <w:szCs w:val="16"/>
+              </w:rPr>
+              <w:t xml:space="preserve"> </w:t>
             </w:r>
             <w:r>
               <w:rPr>
@@ -2197,7 +2317,25 @@
                 <w:b/>
                 <w:szCs w:val="16"/>
               </w:rPr>
-              <w:t xml:space="preserve">Date of meeting : </w:t>
+              <w:t xml:space="preserve">Date of </w:t>
+            </w:r>
+            <w:proofErr w:type="gramStart"/>
+            <w:r>
+              <w:rPr>
+                <w:rFonts w:ascii="Arial" w:hAnsi="Arial" w:cs="Arial"/>
+                <w:b/>
+                <w:szCs w:val="16"/>
+              </w:rPr>
+              <w:t>meeting :</w:t>
+            </w:r>
+            <w:proofErr w:type="gramEnd"/>
+            <w:r>
+              <w:rPr>
+                <w:rFonts w:ascii="Arial" w:hAnsi="Arial" w:cs="Arial"/>
+                <w:b/>
+                <w:szCs w:val="16"/>
+              </w:rPr>
+              <w:t xml:space="preserve"> </w:t>
             </w:r>
             <w:r>
               <w:rPr>
@@ -2323,6 +2461,36 @@
               </w:rPr>
               <w:t>Took 3 photos of every item that will be used in classification.</w:t>
             </w:r>
+          </w:p>
+          <w:p>
+            <w:pPr>
+              <w:pStyle w:val="ListParagraph"/>
+              <w:numPr>
+                <w:ilvl w:val="0"/>
+                <w:numId w:val="15"/>
+              </w:numPr>
+              <w:spacing w:after="0"/>
+              <w:rPr>
+                <w:rFonts w:ascii="Arial" w:hAnsi="Arial" w:cs="Arial"/>
+                <w:szCs w:val="16"/>
+              </w:rPr>
+            </w:pPr>
+            <w:r>
+              <w:rPr>
+                <w:rFonts w:ascii="Arial" w:hAnsi="Arial" w:cs="Arial"/>
+                <w:szCs w:val="16"/>
+              </w:rPr>
+              <w:t>Created automated script for image re-sizing</w:t>
+            </w:r>
+          </w:p>
+          <w:p>
+            <w:pPr>
+              <w:spacing w:after="0"/>
+              <w:rPr>
+                <w:rFonts w:ascii="Arial" w:hAnsi="Arial" w:cs="Arial"/>
+                <w:szCs w:val="16"/>
+              </w:rPr>
+            </w:pPr>
           </w:p>
           <w:p>
             <w:pPr>
@@ -2794,7 +2962,25 @@
                 <w:szCs w:val="16"/>
               </w:rPr>
               <w:lastRenderedPageBreak/>
-              <w:t xml:space="preserve">Meeting Number : </w:t>
+              <w:t xml:space="preserve">Meeting </w:t>
+            </w:r>
+            <w:proofErr w:type="gramStart"/>
+            <w:r>
+              <w:rPr>
+                <w:rFonts w:ascii="Arial" w:hAnsi="Arial" w:cs="Arial"/>
+                <w:b/>
+                <w:szCs w:val="16"/>
+              </w:rPr>
+              <w:t>Number :</w:t>
+            </w:r>
+            <w:proofErr w:type="gramEnd"/>
+            <w:r>
+              <w:rPr>
+                <w:rFonts w:ascii="Arial" w:hAnsi="Arial" w:cs="Arial"/>
+                <w:b/>
+                <w:szCs w:val="16"/>
+              </w:rPr>
+              <w:t xml:space="preserve"> </w:t>
             </w:r>
           </w:p>
         </w:tc>
@@ -2818,7 +3004,25 @@
                 <w:b/>
                 <w:szCs w:val="16"/>
               </w:rPr>
-              <w:t xml:space="preserve">Date of meeting : </w:t>
+              <w:t xml:space="preserve">Date of </w:t>
+            </w:r>
+            <w:proofErr w:type="gramStart"/>
+            <w:r>
+              <w:rPr>
+                <w:rFonts w:ascii="Arial" w:hAnsi="Arial" w:cs="Arial"/>
+                <w:b/>
+                <w:szCs w:val="16"/>
+              </w:rPr>
+              <w:t>meeting :</w:t>
+            </w:r>
+            <w:proofErr w:type="gramEnd"/>
+            <w:r>
+              <w:rPr>
+                <w:rFonts w:ascii="Arial" w:hAnsi="Arial" w:cs="Arial"/>
+                <w:b/>
+                <w:szCs w:val="16"/>
+              </w:rPr>
+              <w:t xml:space="preserve"> </w:t>
             </w:r>
           </w:p>
         </w:tc>
@@ -3485,7 +3689,25 @@
                 <w:szCs w:val="16"/>
               </w:rPr>
               <w:lastRenderedPageBreak/>
-              <w:t xml:space="preserve">Meeting Number : </w:t>
+              <w:t xml:space="preserve">Meeting </w:t>
+            </w:r>
+            <w:proofErr w:type="gramStart"/>
+            <w:r>
+              <w:rPr>
+                <w:rFonts w:ascii="Arial" w:hAnsi="Arial" w:cs="Arial"/>
+                <w:b/>
+                <w:szCs w:val="16"/>
+              </w:rPr>
+              <w:t>Number :</w:t>
+            </w:r>
+            <w:proofErr w:type="gramEnd"/>
+            <w:r>
+              <w:rPr>
+                <w:rFonts w:ascii="Arial" w:hAnsi="Arial" w:cs="Arial"/>
+                <w:b/>
+                <w:szCs w:val="16"/>
+              </w:rPr>
+              <w:t xml:space="preserve"> </w:t>
             </w:r>
           </w:p>
         </w:tc>
@@ -3509,7 +3731,25 @@
                 <w:b/>
                 <w:szCs w:val="16"/>
               </w:rPr>
-              <w:t xml:space="preserve">Date of meeting : </w:t>
+              <w:t xml:space="preserve">Date of </w:t>
+            </w:r>
+            <w:proofErr w:type="gramStart"/>
+            <w:r>
+              <w:rPr>
+                <w:rFonts w:ascii="Arial" w:hAnsi="Arial" w:cs="Arial"/>
+                <w:b/>
+                <w:szCs w:val="16"/>
+              </w:rPr>
+              <w:t>meeting :</w:t>
+            </w:r>
+            <w:proofErr w:type="gramEnd"/>
+            <w:r>
+              <w:rPr>
+                <w:rFonts w:ascii="Arial" w:hAnsi="Arial" w:cs="Arial"/>
+                <w:b/>
+                <w:szCs w:val="16"/>
+              </w:rPr>
+              <w:t xml:space="preserve"> </w:t>
             </w:r>
           </w:p>
         </w:tc>

</xml_diff>

<commit_message>
Filled up log book with all information needed
</commit_message>
<xml_diff>
--- a/Log Book.docx
+++ b/Log Book.docx
@@ -81,6 +81,14 @@
                 <w:szCs w:val="28"/>
               </w:rPr>
             </w:pPr>
+            <w:r>
+              <w:rPr>
+                <w:rFonts w:ascii="Arial" w:hAnsi="Arial" w:cs="Arial"/>
+                <w:sz w:val="28"/>
+                <w:szCs w:val="28"/>
+              </w:rPr>
+              <w:t>Institue Of Information &amp; Communication Technology</w:t>
+            </w:r>
           </w:p>
         </w:tc>
       </w:tr>
@@ -102,7 +110,6 @@
                 <w:szCs w:val="28"/>
               </w:rPr>
             </w:pPr>
-            <w:proofErr w:type="spellStart"/>
             <w:r>
               <w:rPr>
                 <w:rFonts w:ascii="Arial" w:hAnsi="Arial" w:cs="Arial"/>
@@ -112,7 +119,6 @@
               </w:rPr>
               <w:t>Programme</w:t>
             </w:r>
-            <w:proofErr w:type="spellEnd"/>
           </w:p>
         </w:tc>
         <w:tc>
@@ -128,6 +134,14 @@
                 <w:szCs w:val="28"/>
               </w:rPr>
             </w:pPr>
+            <w:r>
+              <w:rPr>
+                <w:rFonts w:ascii="Arial" w:hAnsi="Arial" w:cs="Arial"/>
+                <w:sz w:val="28"/>
+                <w:szCs w:val="28"/>
+              </w:rPr>
+              <w:t>B.Sc. Software Development (Hons.)</w:t>
+            </w:r>
           </w:p>
         </w:tc>
       </w:tr>
@@ -189,11 +203,20 @@
             <w:pPr>
               <w:rPr>
                 <w:rFonts w:ascii="Arial" w:hAnsi="Arial" w:cs="Arial"/>
-                <w:b/>
+                <w:bCs/>
                 <w:sz w:val="28"/>
                 <w:szCs w:val="28"/>
               </w:rPr>
             </w:pPr>
+            <w:r>
+              <w:rPr>
+                <w:rFonts w:ascii="Arial" w:hAnsi="Arial" w:cs="Arial"/>
+                <w:bCs/>
+                <w:sz w:val="28"/>
+                <w:szCs w:val="28"/>
+              </w:rPr>
+              <w:t>Nutritional Information of Maltese Food Items using Mask R-CNN</w:t>
+            </w:r>
           </w:p>
         </w:tc>
       </w:tr>
@@ -235,11 +258,20 @@
             <w:pPr>
               <w:rPr>
                 <w:rFonts w:ascii="Arial" w:hAnsi="Arial" w:cs="Arial"/>
-                <w:b/>
+                <w:bCs/>
                 <w:sz w:val="28"/>
                 <w:szCs w:val="28"/>
               </w:rPr>
             </w:pPr>
+            <w:r>
+              <w:rPr>
+                <w:rFonts w:ascii="Arial" w:hAnsi="Arial" w:cs="Arial"/>
+                <w:bCs/>
+                <w:sz w:val="28"/>
+                <w:szCs w:val="28"/>
+              </w:rPr>
+              <w:t>Alan Gatt</w:t>
+            </w:r>
           </w:p>
         </w:tc>
       </w:tr>
@@ -281,11 +313,20 @@
             <w:pPr>
               <w:rPr>
                 <w:rFonts w:ascii="Arial" w:hAnsi="Arial" w:cs="Arial"/>
-                <w:b/>
+                <w:bCs/>
                 <w:sz w:val="28"/>
                 <w:szCs w:val="28"/>
               </w:rPr>
             </w:pPr>
+            <w:r>
+              <w:rPr>
+                <w:rFonts w:ascii="Arial" w:hAnsi="Arial" w:cs="Arial"/>
+                <w:bCs/>
+                <w:sz w:val="28"/>
+                <w:szCs w:val="28"/>
+              </w:rPr>
+              <w:t>Mattei Vella</w:t>
+            </w:r>
           </w:p>
         </w:tc>
       </w:tr>
@@ -327,11 +368,20 @@
             <w:pPr>
               <w:rPr>
                 <w:rFonts w:ascii="Arial" w:hAnsi="Arial" w:cs="Arial"/>
-                <w:b/>
+                <w:bCs/>
                 <w:sz w:val="28"/>
                 <w:szCs w:val="28"/>
               </w:rPr>
             </w:pPr>
+            <w:r>
+              <w:rPr>
+                <w:rFonts w:ascii="Arial" w:hAnsi="Arial" w:cs="Arial"/>
+                <w:bCs/>
+                <w:sz w:val="28"/>
+                <w:szCs w:val="28"/>
+              </w:rPr>
+              <w:t>700H</w:t>
+            </w:r>
           </w:p>
         </w:tc>
       </w:tr>
@@ -449,21 +499,7 @@
                               <w:rPr>
                                 <w:rFonts w:ascii="Arial" w:hAnsi="Arial" w:cs="Arial"/>
                               </w:rPr>
-                              <w:t xml:space="preserve">ectly documented and maintained, and that Supervisor recommendations and signatures are acquired after </w:t>
-                            </w:r>
-                            <w:proofErr w:type="gramStart"/>
-                            <w:r>
-                              <w:rPr>
-                                <w:rFonts w:ascii="Arial" w:hAnsi="Arial" w:cs="Arial"/>
-                              </w:rPr>
-                              <w:t>each and every</w:t>
-                            </w:r>
-                            <w:proofErr w:type="gramEnd"/>
-                            <w:r>
-                              <w:rPr>
-                                <w:rFonts w:ascii="Arial" w:hAnsi="Arial" w:cs="Arial"/>
-                              </w:rPr>
-                              <w:t xml:space="preserve"> meeting.</w:t>
+                              <w:t>ectly documented and maintained, and that Supervisor recommendations and signatures are acquired after each and every meeting.</w:t>
                             </w:r>
                           </w:p>
                           <w:p>
@@ -769,8 +805,10 @@
         <w:tblLook w:val="04A0" w:firstRow="1" w:lastRow="0" w:firstColumn="1" w:lastColumn="0" w:noHBand="0" w:noVBand="1"/>
       </w:tblPr>
       <w:tblGrid>
-        <w:gridCol w:w="5211"/>
-        <w:gridCol w:w="5529"/>
+        <w:gridCol w:w="4077"/>
+        <w:gridCol w:w="1134"/>
+        <w:gridCol w:w="2552"/>
+        <w:gridCol w:w="2977"/>
       </w:tblGrid>
       <w:tr>
         <w:trPr>
@@ -779,6 +817,7 @@
         <w:tc>
           <w:tcPr>
             <w:tcW w:w="5211" w:type="dxa"/>
+            <w:gridSpan w:val="2"/>
             <w:vAlign w:val="center"/>
           </w:tcPr>
           <w:p>
@@ -797,25 +836,7 @@
                 <w:szCs w:val="16"/>
               </w:rPr>
               <w:lastRenderedPageBreak/>
-              <w:t xml:space="preserve">Meeting </w:t>
-            </w:r>
-            <w:proofErr w:type="gramStart"/>
-            <w:r>
-              <w:rPr>
-                <w:rFonts w:ascii="Arial" w:hAnsi="Arial" w:cs="Arial"/>
-                <w:b/>
-                <w:szCs w:val="16"/>
-              </w:rPr>
-              <w:t>Number :</w:t>
-            </w:r>
-            <w:proofErr w:type="gramEnd"/>
-            <w:r>
-              <w:rPr>
-                <w:rFonts w:ascii="Arial" w:hAnsi="Arial" w:cs="Arial"/>
-                <w:b/>
-                <w:szCs w:val="16"/>
-              </w:rPr>
-              <w:t xml:space="preserve"> </w:t>
+              <w:t xml:space="preserve">Meeting Number: </w:t>
             </w:r>
             <w:r>
               <w:rPr>
@@ -830,6 +851,7 @@
         <w:tc>
           <w:tcPr>
             <w:tcW w:w="5529" w:type="dxa"/>
+            <w:gridSpan w:val="2"/>
             <w:vAlign w:val="center"/>
           </w:tcPr>
           <w:p>
@@ -847,25 +869,7 @@
                 <w:b/>
                 <w:szCs w:val="16"/>
               </w:rPr>
-              <w:t xml:space="preserve">Date of </w:t>
-            </w:r>
-            <w:proofErr w:type="gramStart"/>
-            <w:r>
-              <w:rPr>
-                <w:rFonts w:ascii="Arial" w:hAnsi="Arial" w:cs="Arial"/>
-                <w:b/>
-                <w:szCs w:val="16"/>
-              </w:rPr>
-              <w:t>meeting :</w:t>
-            </w:r>
-            <w:proofErr w:type="gramEnd"/>
-            <w:r>
-              <w:rPr>
-                <w:rFonts w:ascii="Arial" w:hAnsi="Arial" w:cs="Arial"/>
-                <w:b/>
-                <w:szCs w:val="16"/>
-              </w:rPr>
-              <w:t xml:space="preserve"> </w:t>
+              <w:t xml:space="preserve">Date of meeting: </w:t>
             </w:r>
             <w:r>
               <w:rPr>
@@ -885,7 +889,7 @@
         <w:tc>
           <w:tcPr>
             <w:tcW w:w="10740" w:type="dxa"/>
-            <w:gridSpan w:val="2"/>
+            <w:gridSpan w:val="4"/>
           </w:tcPr>
           <w:p>
             <w:pPr>
@@ -952,21 +956,54 @@
           </w:p>
           <w:p>
             <w:pPr>
-              <w:spacing w:after="0"/>
-              <w:rPr>
-                <w:rFonts w:ascii="Arial" w:hAnsi="Arial" w:cs="Arial"/>
-                <w:szCs w:val="16"/>
-              </w:rPr>
-            </w:pPr>
-          </w:p>
-          <w:p>
-            <w:pPr>
-              <w:spacing w:after="0"/>
-              <w:rPr>
-                <w:rFonts w:ascii="Arial" w:hAnsi="Arial" w:cs="Arial"/>
-                <w:szCs w:val="16"/>
-              </w:rPr>
-            </w:pPr>
+              <w:pStyle w:val="ListParagraph"/>
+              <w:numPr>
+                <w:ilvl w:val="0"/>
+                <w:numId w:val="18"/>
+              </w:numPr>
+              <w:spacing w:after="0"/>
+              <w:rPr>
+                <w:rFonts w:ascii="Arial" w:hAnsi="Arial" w:cs="Arial"/>
+                <w:szCs w:val="16"/>
+              </w:rPr>
+            </w:pPr>
+            <w:r>
+              <w:rPr>
+                <w:rFonts w:ascii="Arial" w:hAnsi="Arial" w:cs="Arial"/>
+                <w:szCs w:val="16"/>
+              </w:rPr>
+              <w:t>An initial meeting was done to, discuss what was already finished and to check that the work being done in the literature review up until the day was correct and the structure was correct.</w:t>
+            </w:r>
+          </w:p>
+          <w:p>
+            <w:pPr>
+              <w:spacing w:after="0"/>
+              <w:rPr>
+                <w:rFonts w:ascii="Arial" w:hAnsi="Arial" w:cs="Arial"/>
+                <w:szCs w:val="16"/>
+              </w:rPr>
+            </w:pPr>
+          </w:p>
+          <w:p>
+            <w:pPr>
+              <w:pStyle w:val="ListParagraph"/>
+              <w:numPr>
+                <w:ilvl w:val="0"/>
+                <w:numId w:val="18"/>
+              </w:numPr>
+              <w:spacing w:after="0"/>
+              <w:rPr>
+                <w:rFonts w:ascii="Arial" w:hAnsi="Arial" w:cs="Arial"/>
+                <w:szCs w:val="16"/>
+              </w:rPr>
+            </w:pPr>
+            <w:r>
+              <w:rPr>
+                <w:rFonts w:ascii="Arial" w:hAnsi="Arial" w:cs="Arial"/>
+                <w:szCs w:val="16"/>
+              </w:rPr>
+              <w:t>The dataset collection process was also discussed, and it was decided to start collecting some sample images to test out the waters.</w:t>
+            </w:r>
           </w:p>
           <w:p>
             <w:pPr>
@@ -1158,7 +1195,7 @@
         <w:tc>
           <w:tcPr>
             <w:tcW w:w="10740" w:type="dxa"/>
-            <w:gridSpan w:val="2"/>
+            <w:gridSpan w:val="4"/>
           </w:tcPr>
           <w:p>
             <w:pPr>
@@ -1399,86 +1436,6 @@
                 <w:szCs w:val="16"/>
               </w:rPr>
             </w:pPr>
-          </w:p>
-        </w:tc>
-      </w:tr>
-    </w:tbl>
-    <w:p>
-      <w:pPr>
-        <w:spacing w:after="0"/>
-        <w:rPr>
-          <w:vanish/>
-        </w:rPr>
-      </w:pPr>
-    </w:p>
-    <w:tbl>
-      <w:tblPr>
-        <w:tblW w:w="10740" w:type="dxa"/>
-        <w:tblBorders>
-          <w:top w:val="single" w:sz="4" w:space="0" w:color="000000"/>
-          <w:left w:val="single" w:sz="4" w:space="0" w:color="000000"/>
-          <w:bottom w:val="single" w:sz="4" w:space="0" w:color="000000"/>
-          <w:right w:val="single" w:sz="4" w:space="0" w:color="000000"/>
-          <w:insideH w:val="single" w:sz="4" w:space="0" w:color="000000"/>
-          <w:insideV w:val="single" w:sz="4" w:space="0" w:color="000000"/>
-        </w:tblBorders>
-        <w:tblLook w:val="04A0" w:firstRow="1" w:lastRow="0" w:firstColumn="1" w:lastColumn="0" w:noHBand="0" w:noVBand="1"/>
-      </w:tblPr>
-      <w:tblGrid>
-        <w:gridCol w:w="4077"/>
-        <w:gridCol w:w="3686"/>
-        <w:gridCol w:w="2977"/>
-      </w:tblGrid>
-      <w:tr>
-        <w:tc>
-          <w:tcPr>
-            <w:tcW w:w="4077" w:type="dxa"/>
-            <w:shd w:val="clear" w:color="auto" w:fill="auto"/>
-          </w:tcPr>
-          <w:p>
-            <w:r>
-              <w:rPr>
-                <w:rFonts w:ascii="Arial" w:hAnsi="Arial" w:cs="Arial"/>
-                <w:b/>
-                <w:sz w:val="20"/>
-                <w:szCs w:val="16"/>
-              </w:rPr>
-              <w:t>Date of Next Meeting</w:t>
-            </w:r>
-          </w:p>
-        </w:tc>
-        <w:tc>
-          <w:tcPr>
-            <w:tcW w:w="3686" w:type="dxa"/>
-            <w:shd w:val="clear" w:color="auto" w:fill="auto"/>
-          </w:tcPr>
-          <w:p>
-            <w:r>
-              <w:rPr>
-                <w:rFonts w:ascii="Arial" w:hAnsi="Arial" w:cs="Arial"/>
-                <w:b/>
-                <w:sz w:val="20"/>
-                <w:szCs w:val="16"/>
-              </w:rPr>
-              <w:t>Student Signature</w:t>
-            </w:r>
-          </w:p>
-        </w:tc>
-        <w:tc>
-          <w:tcPr>
-            <w:tcW w:w="2977" w:type="dxa"/>
-            <w:shd w:val="clear" w:color="auto" w:fill="auto"/>
-          </w:tcPr>
-          <w:p>
-            <w:r>
-              <w:rPr>
-                <w:rFonts w:ascii="Arial" w:hAnsi="Arial" w:cs="Arial"/>
-                <w:b/>
-                <w:sz w:val="20"/>
-                <w:szCs w:val="16"/>
-              </w:rPr>
-              <w:t>Supervisor Signature</w:t>
-            </w:r>
           </w:p>
         </w:tc>
       </w:tr>
@@ -1488,24 +1445,80 @@
             <w:tcW w:w="4077" w:type="dxa"/>
             <w:shd w:val="clear" w:color="auto" w:fill="auto"/>
           </w:tcPr>
-          <w:p/>
+          <w:p>
+            <w:r>
+              <w:rPr>
+                <w:rFonts w:ascii="Arial" w:hAnsi="Arial" w:cs="Arial"/>
+                <w:b/>
+                <w:sz w:val="20"/>
+                <w:szCs w:val="16"/>
+              </w:rPr>
+              <w:t>Date of Next Meeting</w:t>
+            </w:r>
+            <w:r>
+              <w:rPr>
+                <w:rFonts w:ascii="Arial" w:hAnsi="Arial" w:cs="Arial"/>
+                <w:b/>
+                <w:sz w:val="20"/>
+                <w:szCs w:val="16"/>
+              </w:rPr>
+              <w:t xml:space="preserve">  </w:t>
+            </w:r>
+            <w:r>
+              <w:rPr>
+                <w:rFonts w:ascii="Arial" w:hAnsi="Arial" w:cs="Arial"/>
+                <w:b/>
+                <w:szCs w:val="16"/>
+              </w:rPr>
+              <w:t>5/11/2021</w:t>
+            </w:r>
+          </w:p>
         </w:tc>
         <w:tc>
           <w:tcPr>
             <w:tcW w:w="3686" w:type="dxa"/>
+            <w:gridSpan w:val="2"/>
             <w:shd w:val="clear" w:color="auto" w:fill="auto"/>
           </w:tcPr>
-          <w:p/>
+          <w:p>
+            <w:r>
+              <w:rPr>
+                <w:rFonts w:ascii="Arial" w:hAnsi="Arial" w:cs="Arial"/>
+                <w:b/>
+                <w:sz w:val="20"/>
+                <w:szCs w:val="16"/>
+              </w:rPr>
+              <w:t>Student Signature</w:t>
+            </w:r>
+          </w:p>
         </w:tc>
         <w:tc>
           <w:tcPr>
             <w:tcW w:w="2977" w:type="dxa"/>
             <w:shd w:val="clear" w:color="auto" w:fill="auto"/>
           </w:tcPr>
-          <w:p/>
+          <w:p>
+            <w:r>
+              <w:rPr>
+                <w:rFonts w:ascii="Arial" w:hAnsi="Arial" w:cs="Arial"/>
+                <w:b/>
+                <w:sz w:val="20"/>
+                <w:szCs w:val="16"/>
+              </w:rPr>
+              <w:t>Supervisor Signature</w:t>
+            </w:r>
+          </w:p>
         </w:tc>
       </w:tr>
     </w:tbl>
+    <w:p>
+      <w:pPr>
+        <w:spacing w:after="0"/>
+        <w:rPr>
+          <w:vanish/>
+        </w:rPr>
+      </w:pPr>
+    </w:p>
     <w:p/>
     <w:tbl>
       <w:tblPr>
@@ -1549,25 +1562,7 @@
                 <w:szCs w:val="16"/>
               </w:rPr>
               <w:lastRenderedPageBreak/>
-              <w:t xml:space="preserve">Meeting </w:t>
-            </w:r>
-            <w:proofErr w:type="gramStart"/>
-            <w:r>
-              <w:rPr>
-                <w:rFonts w:ascii="Arial" w:hAnsi="Arial" w:cs="Arial"/>
-                <w:b/>
-                <w:szCs w:val="16"/>
-              </w:rPr>
-              <w:t>Number :</w:t>
-            </w:r>
-            <w:proofErr w:type="gramEnd"/>
-            <w:r>
-              <w:rPr>
-                <w:rFonts w:ascii="Arial" w:hAnsi="Arial" w:cs="Arial"/>
-                <w:b/>
-                <w:szCs w:val="16"/>
-              </w:rPr>
-              <w:t xml:space="preserve"> 2</w:t>
+              <w:t>Meeting Number: 2</w:t>
             </w:r>
           </w:p>
         </w:tc>
@@ -1591,25 +1586,7 @@
                 <w:b/>
                 <w:szCs w:val="16"/>
               </w:rPr>
-              <w:t xml:space="preserve">Date of </w:t>
-            </w:r>
-            <w:proofErr w:type="gramStart"/>
-            <w:r>
-              <w:rPr>
-                <w:rFonts w:ascii="Arial" w:hAnsi="Arial" w:cs="Arial"/>
-                <w:b/>
-                <w:szCs w:val="16"/>
-              </w:rPr>
-              <w:t>meeting :</w:t>
-            </w:r>
-            <w:proofErr w:type="gramEnd"/>
-            <w:r>
-              <w:rPr>
-                <w:rFonts w:ascii="Arial" w:hAnsi="Arial" w:cs="Arial"/>
-                <w:b/>
-                <w:szCs w:val="16"/>
-              </w:rPr>
-              <w:t xml:space="preserve"> 5/11/2021</w:t>
+              <w:t>Date of meeting: 5/11/2021</w:t>
             </w:r>
           </w:p>
         </w:tc>
@@ -1688,12 +1665,66 @@
           </w:p>
           <w:p>
             <w:pPr>
-              <w:spacing w:after="0"/>
-              <w:rPr>
-                <w:rFonts w:ascii="Arial" w:hAnsi="Arial" w:cs="Arial"/>
-                <w:szCs w:val="16"/>
-              </w:rPr>
-            </w:pPr>
+              <w:pStyle w:val="ListParagraph"/>
+              <w:numPr>
+                <w:ilvl w:val="0"/>
+                <w:numId w:val="17"/>
+              </w:numPr>
+              <w:spacing w:after="0"/>
+              <w:rPr>
+                <w:rFonts w:ascii="Arial" w:hAnsi="Arial" w:cs="Arial"/>
+                <w:szCs w:val="16"/>
+              </w:rPr>
+            </w:pPr>
+            <w:r>
+              <w:rPr>
+                <w:rFonts w:ascii="Arial" w:hAnsi="Arial" w:cs="Arial"/>
+                <w:szCs w:val="16"/>
+              </w:rPr>
+              <w:t xml:space="preserve">Literature review was given to the supervisor and was given back for revisions. These revisions </w:t>
+            </w:r>
+            <w:r>
+              <w:rPr>
+                <w:rFonts w:ascii="Arial" w:hAnsi="Arial" w:cs="Arial"/>
+                <w:szCs w:val="16"/>
+              </w:rPr>
+              <w:t>were</w:t>
+            </w:r>
+            <w:r>
+              <w:rPr>
+                <w:rFonts w:ascii="Arial" w:hAnsi="Arial" w:cs="Arial"/>
+                <w:szCs w:val="16"/>
+              </w:rPr>
+              <w:t xml:space="preserve"> discussed during the meeting to better understand the changes needed. </w:t>
+            </w:r>
+          </w:p>
+          <w:p>
+            <w:pPr>
+              <w:pStyle w:val="ListParagraph"/>
+              <w:numPr>
+                <w:ilvl w:val="0"/>
+                <w:numId w:val="17"/>
+              </w:numPr>
+              <w:spacing w:after="0"/>
+              <w:rPr>
+                <w:rFonts w:ascii="Arial" w:hAnsi="Arial" w:cs="Arial"/>
+                <w:szCs w:val="16"/>
+              </w:rPr>
+            </w:pPr>
+            <w:r>
+              <w:rPr>
+                <w:rFonts w:ascii="Arial" w:hAnsi="Arial" w:cs="Arial"/>
+                <w:szCs w:val="16"/>
+              </w:rPr>
+              <w:t>The photographs at this point where not yet started, so it was decided to finish these by the next meeting</w:t>
+            </w:r>
+            <w:r>
+              <w:rPr>
+                <w:rFonts w:ascii="Arial" w:hAnsi="Arial" w:cs="Arial"/>
+                <w:szCs w:val="16"/>
+              </w:rPr>
+              <w:t>.</w:t>
+            </w:r>
           </w:p>
           <w:p>
             <w:pPr>
@@ -2116,6 +2147,7 @@
             <w:shd w:val="clear" w:color="auto" w:fill="auto"/>
           </w:tcPr>
           <w:p>
+            <w:bookmarkStart w:id="0" w:name="_Hlk103637825"/>
             <w:r>
               <w:rPr>
                 <w:rFonts w:ascii="Arial" w:hAnsi="Arial" w:cs="Arial"/>
@@ -2124,6 +2156,23 @@
                 <w:szCs w:val="16"/>
               </w:rPr>
               <w:t>Date of Next Meeting</w:t>
+            </w:r>
+            <w:r>
+              <w:rPr>
+                <w:rFonts w:ascii="Arial" w:hAnsi="Arial" w:cs="Arial"/>
+                <w:b/>
+                <w:sz w:val="20"/>
+                <w:szCs w:val="16"/>
+              </w:rPr>
+              <w:t xml:space="preserve"> </w:t>
+            </w:r>
+            <w:r>
+              <w:rPr>
+                <w:rFonts w:ascii="Arial" w:hAnsi="Arial" w:cs="Arial"/>
+                <w:b/>
+                <w:szCs w:val="16"/>
+              </w:rPr>
+              <w:t>12/11/2021</w:t>
             </w:r>
           </w:p>
         </w:tc>
@@ -2162,29 +2211,7 @@
           </w:p>
         </w:tc>
       </w:tr>
-      <w:tr>
-        <w:tc>
-          <w:tcPr>
-            <w:tcW w:w="4077" w:type="dxa"/>
-            <w:shd w:val="clear" w:color="auto" w:fill="auto"/>
-          </w:tcPr>
-          <w:p/>
-        </w:tc>
-        <w:tc>
-          <w:tcPr>
-            <w:tcW w:w="3686" w:type="dxa"/>
-            <w:shd w:val="clear" w:color="auto" w:fill="auto"/>
-          </w:tcPr>
-          <w:p/>
-        </w:tc>
-        <w:tc>
-          <w:tcPr>
-            <w:tcW w:w="2977" w:type="dxa"/>
-            <w:shd w:val="clear" w:color="auto" w:fill="auto"/>
-          </w:tcPr>
-          <w:p/>
-        </w:tc>
-      </w:tr>
+      <w:bookmarkEnd w:id="0"/>
     </w:tbl>
     <w:p>
       <w:pPr>
@@ -2253,25 +2280,7 @@
                 <w:szCs w:val="16"/>
               </w:rPr>
               <w:lastRenderedPageBreak/>
-              <w:t xml:space="preserve">Meeting </w:t>
-            </w:r>
-            <w:proofErr w:type="gramStart"/>
-            <w:r>
-              <w:rPr>
-                <w:rFonts w:ascii="Arial" w:hAnsi="Arial" w:cs="Arial"/>
-                <w:b/>
-                <w:szCs w:val="16"/>
-              </w:rPr>
-              <w:t>Number :</w:t>
-            </w:r>
-            <w:proofErr w:type="gramEnd"/>
-            <w:r>
-              <w:rPr>
-                <w:rFonts w:ascii="Arial" w:hAnsi="Arial" w:cs="Arial"/>
-                <w:b/>
-                <w:szCs w:val="16"/>
-              </w:rPr>
-              <w:t xml:space="preserve"> </w:t>
+              <w:t xml:space="preserve">Meeting Number: </w:t>
             </w:r>
             <w:r>
               <w:rPr>
@@ -2303,25 +2312,7 @@
                 <w:b/>
                 <w:szCs w:val="16"/>
               </w:rPr>
-              <w:t xml:space="preserve">Date of </w:t>
-            </w:r>
-            <w:proofErr w:type="gramStart"/>
-            <w:r>
-              <w:rPr>
-                <w:rFonts w:ascii="Arial" w:hAnsi="Arial" w:cs="Arial"/>
-                <w:b/>
-                <w:szCs w:val="16"/>
-              </w:rPr>
-              <w:t>meeting :</w:t>
-            </w:r>
-            <w:proofErr w:type="gramEnd"/>
-            <w:r>
-              <w:rPr>
-                <w:rFonts w:ascii="Arial" w:hAnsi="Arial" w:cs="Arial"/>
-                <w:b/>
-                <w:szCs w:val="16"/>
-              </w:rPr>
-              <w:t xml:space="preserve"> </w:t>
+              <w:t xml:space="preserve">Date of meeting: </w:t>
             </w:r>
             <w:r>
               <w:rPr>
@@ -2820,6 +2811,32 @@
               </w:rPr>
               <w:t>Date of Next Meeting</w:t>
             </w:r>
+            <w:r>
+              <w:rPr>
+                <w:rFonts w:ascii="Arial" w:hAnsi="Arial" w:cs="Arial"/>
+                <w:b/>
+                <w:sz w:val="20"/>
+                <w:szCs w:val="16"/>
+              </w:rPr>
+              <w:t xml:space="preserve"> </w:t>
+            </w:r>
+            <w:r>
+              <w:rPr>
+                <w:rFonts w:ascii="Arial" w:hAnsi="Arial" w:cs="Arial"/>
+                <w:b/>
+                <w:sz w:val="20"/>
+                <w:szCs w:val="16"/>
+              </w:rPr>
+              <w:t>1</w:t>
+            </w:r>
+            <w:r>
+              <w:rPr>
+                <w:rFonts w:ascii="Arial" w:hAnsi="Arial" w:cs="Arial"/>
+                <w:b/>
+                <w:szCs w:val="16"/>
+              </w:rPr>
+              <w:t>9/11/2021</w:t>
+            </w:r>
           </w:p>
         </w:tc>
         <w:tc>
@@ -2855,29 +2872,6 @@
               <w:t>Supervisor Signature</w:t>
             </w:r>
           </w:p>
-        </w:tc>
-      </w:tr>
-      <w:tr>
-        <w:tc>
-          <w:tcPr>
-            <w:tcW w:w="4077" w:type="dxa"/>
-            <w:shd w:val="clear" w:color="auto" w:fill="auto"/>
-          </w:tcPr>
-          <w:p/>
-        </w:tc>
-        <w:tc>
-          <w:tcPr>
-            <w:tcW w:w="3686" w:type="dxa"/>
-            <w:shd w:val="clear" w:color="auto" w:fill="auto"/>
-          </w:tcPr>
-          <w:p/>
-        </w:tc>
-        <w:tc>
-          <w:tcPr>
-            <w:tcW w:w="2977" w:type="dxa"/>
-            <w:shd w:val="clear" w:color="auto" w:fill="auto"/>
-          </w:tcPr>
-          <w:p/>
         </w:tc>
       </w:tr>
     </w:tbl>
@@ -2948,25 +2942,15 @@
                 <w:szCs w:val="16"/>
               </w:rPr>
               <w:lastRenderedPageBreak/>
-              <w:t xml:space="preserve">Meeting </w:t>
-            </w:r>
-            <w:proofErr w:type="gramStart"/>
-            <w:r>
-              <w:rPr>
-                <w:rFonts w:ascii="Arial" w:hAnsi="Arial" w:cs="Arial"/>
-                <w:b/>
-                <w:szCs w:val="16"/>
-              </w:rPr>
-              <w:t>Number :</w:t>
-            </w:r>
-            <w:proofErr w:type="gramEnd"/>
-            <w:r>
-              <w:rPr>
-                <w:rFonts w:ascii="Arial" w:hAnsi="Arial" w:cs="Arial"/>
-                <w:b/>
-                <w:szCs w:val="16"/>
-              </w:rPr>
-              <w:t xml:space="preserve"> </w:t>
+              <w:t xml:space="preserve">Meeting Number: </w:t>
+            </w:r>
+            <w:r>
+              <w:rPr>
+                <w:rFonts w:ascii="Arial" w:hAnsi="Arial" w:cs="Arial"/>
+                <w:b/>
+                <w:szCs w:val="16"/>
+              </w:rPr>
+              <w:t>4</w:t>
             </w:r>
           </w:p>
         </w:tc>
@@ -2990,25 +2974,7 @@
                 <w:b/>
                 <w:szCs w:val="16"/>
               </w:rPr>
-              <w:t xml:space="preserve">Date of </w:t>
-            </w:r>
-            <w:proofErr w:type="gramStart"/>
-            <w:r>
-              <w:rPr>
-                <w:rFonts w:ascii="Arial" w:hAnsi="Arial" w:cs="Arial"/>
-                <w:b/>
-                <w:szCs w:val="16"/>
-              </w:rPr>
-              <w:t>meeting :</w:t>
-            </w:r>
-            <w:proofErr w:type="gramEnd"/>
-            <w:r>
-              <w:rPr>
-                <w:rFonts w:ascii="Arial" w:hAnsi="Arial" w:cs="Arial"/>
-                <w:b/>
-                <w:szCs w:val="16"/>
-              </w:rPr>
-              <w:t xml:space="preserve"> </w:t>
+              <w:t xml:space="preserve">Date of meeting: </w:t>
             </w:r>
             <w:r>
               <w:rPr>
@@ -3095,12 +3061,80 @@
           </w:p>
           <w:p>
             <w:pPr>
-              <w:spacing w:after="0"/>
-              <w:rPr>
-                <w:rFonts w:ascii="Arial" w:hAnsi="Arial" w:cs="Arial"/>
-                <w:szCs w:val="16"/>
-              </w:rPr>
-            </w:pPr>
+              <w:pStyle w:val="ListParagraph"/>
+              <w:numPr>
+                <w:ilvl w:val="0"/>
+                <w:numId w:val="20"/>
+              </w:numPr>
+              <w:spacing w:after="0"/>
+              <w:rPr>
+                <w:rFonts w:ascii="Arial" w:hAnsi="Arial" w:cs="Arial"/>
+                <w:szCs w:val="16"/>
+              </w:rPr>
+            </w:pPr>
+            <w:r>
+              <w:rPr>
+                <w:rFonts w:ascii="Arial" w:hAnsi="Arial" w:cs="Arial"/>
+                <w:szCs w:val="16"/>
+              </w:rPr>
+              <w:t>List of items with their respective metrics (</w:t>
+            </w:r>
+            <w:r>
+              <w:rPr>
+                <w:rFonts w:ascii="Arial" w:hAnsi="Arial" w:cs="Arial"/>
+                <w:szCs w:val="16"/>
+              </w:rPr>
+              <w:t>weight, calorie, and calories per cm2, and calories per pixel</w:t>
+            </w:r>
+            <w:r>
+              <w:rPr>
+                <w:rFonts w:ascii="Arial" w:hAnsi="Arial" w:cs="Arial"/>
+                <w:szCs w:val="16"/>
+              </w:rPr>
+              <w:t>), where shown to the supervisor and discussed.</w:t>
+            </w:r>
+          </w:p>
+          <w:p>
+            <w:pPr>
+              <w:pStyle w:val="ListParagraph"/>
+              <w:numPr>
+                <w:ilvl w:val="0"/>
+                <w:numId w:val="20"/>
+              </w:numPr>
+              <w:spacing w:after="0"/>
+              <w:rPr>
+                <w:rFonts w:ascii="Arial" w:hAnsi="Arial" w:cs="Arial"/>
+                <w:szCs w:val="16"/>
+              </w:rPr>
+            </w:pPr>
+            <w:r>
+              <w:rPr>
+                <w:rFonts w:ascii="Arial" w:hAnsi="Arial" w:cs="Arial"/>
+                <w:szCs w:val="16"/>
+              </w:rPr>
+              <w:t>Tested a model trained with only 15 images, tried to detect different items on one plate but nothing was detected except some of the plate area. This had only 1 iteration</w:t>
+            </w:r>
+          </w:p>
+          <w:p>
+            <w:pPr>
+              <w:pStyle w:val="ListParagraph"/>
+              <w:numPr>
+                <w:ilvl w:val="0"/>
+                <w:numId w:val="20"/>
+              </w:numPr>
+              <w:spacing w:after="0"/>
+              <w:rPr>
+                <w:rFonts w:ascii="Arial" w:hAnsi="Arial" w:cs="Arial"/>
+                <w:szCs w:val="16"/>
+              </w:rPr>
+            </w:pPr>
+            <w:r>
+              <w:rPr>
+                <w:rFonts w:ascii="Arial" w:hAnsi="Arial" w:cs="Arial"/>
+                <w:szCs w:val="16"/>
+              </w:rPr>
+              <w:t>Problem of how to create an automated process for image annotations was also discussed and an idea of how this could be solved was provided by the supervisor.</w:t>
+            </w:r>
           </w:p>
           <w:p>
             <w:pPr>
@@ -3250,39 +3284,7 @@
                 <w:rFonts w:ascii="Arial" w:hAnsi="Arial" w:cs="Arial"/>
                 <w:szCs w:val="16"/>
               </w:rPr>
-              <w:t>Use previously trained model (</w:t>
-            </w:r>
-            <w:proofErr w:type="spellStart"/>
-            <w:r>
-              <w:rPr>
-                <w:rFonts w:ascii="Arial" w:hAnsi="Arial" w:cs="Arial"/>
-                <w:szCs w:val="16"/>
-              </w:rPr>
-              <w:t>pastizzi</w:t>
-            </w:r>
-            <w:proofErr w:type="spellEnd"/>
-            <w:r>
-              <w:rPr>
-                <w:rFonts w:ascii="Arial" w:hAnsi="Arial" w:cs="Arial"/>
-                <w:szCs w:val="16"/>
-              </w:rPr>
-              <w:t xml:space="preserve">) to detect </w:t>
-            </w:r>
-            <w:proofErr w:type="spellStart"/>
-            <w:r>
-              <w:rPr>
-                <w:rFonts w:ascii="Arial" w:hAnsi="Arial" w:cs="Arial"/>
-                <w:szCs w:val="16"/>
-              </w:rPr>
-              <w:t>pastizz</w:t>
-            </w:r>
-            <w:proofErr w:type="spellEnd"/>
-            <w:r>
-              <w:rPr>
-                <w:rFonts w:ascii="Arial" w:hAnsi="Arial" w:cs="Arial"/>
-                <w:szCs w:val="16"/>
-              </w:rPr>
-              <w:t xml:space="preserve"> in plate with multiple items.</w:t>
+              <w:t>Use previously trained model (pastizzi) to detect pastizz in plate with multiple items.</w:t>
             </w:r>
           </w:p>
           <w:p>
@@ -3345,23 +3347,7 @@
                 <w:rFonts w:ascii="Arial" w:hAnsi="Arial" w:cs="Arial"/>
                 <w:szCs w:val="16"/>
               </w:rPr>
-              <w:t xml:space="preserve">Function to rotate polygon by x degrees, and </w:t>
-            </w:r>
-            <w:proofErr w:type="spellStart"/>
-            <w:r>
-              <w:rPr>
-                <w:rFonts w:ascii="Arial" w:hAnsi="Arial" w:cs="Arial"/>
-                <w:szCs w:val="16"/>
-              </w:rPr>
-              <w:t>centre</w:t>
-            </w:r>
-            <w:proofErr w:type="spellEnd"/>
-            <w:r>
-              <w:rPr>
-                <w:rFonts w:ascii="Arial" w:hAnsi="Arial" w:cs="Arial"/>
-                <w:szCs w:val="16"/>
-              </w:rPr>
-              <w:t xml:space="preserve"> point</w:t>
+              <w:t>Function to rotate polygon by x degrees, and centre point</w:t>
             </w:r>
           </w:p>
           <w:p>
@@ -3504,6 +3490,23 @@
               </w:rPr>
               <w:t>Date of Next Meeting</w:t>
             </w:r>
+            <w:r>
+              <w:rPr>
+                <w:rFonts w:ascii="Arial" w:hAnsi="Arial" w:cs="Arial"/>
+                <w:b/>
+                <w:sz w:val="20"/>
+                <w:szCs w:val="16"/>
+              </w:rPr>
+              <w:t xml:space="preserve"> </w:t>
+            </w:r>
+            <w:r>
+              <w:rPr>
+                <w:rFonts w:ascii="Arial" w:hAnsi="Arial" w:cs="Arial"/>
+                <w:b/>
+                <w:szCs w:val="16"/>
+              </w:rPr>
+              <w:t>29/11/2021</w:t>
+            </w:r>
           </w:p>
         </w:tc>
         <w:tc>
@@ -3539,29 +3542,6 @@
               <w:t>Supervisor Signature</w:t>
             </w:r>
           </w:p>
-        </w:tc>
-      </w:tr>
-      <w:tr>
-        <w:tc>
-          <w:tcPr>
-            <w:tcW w:w="4077" w:type="dxa"/>
-            <w:shd w:val="clear" w:color="auto" w:fill="auto"/>
-          </w:tcPr>
-          <w:p/>
-        </w:tc>
-        <w:tc>
-          <w:tcPr>
-            <w:tcW w:w="3686" w:type="dxa"/>
-            <w:shd w:val="clear" w:color="auto" w:fill="auto"/>
-          </w:tcPr>
-          <w:p/>
-        </w:tc>
-        <w:tc>
-          <w:tcPr>
-            <w:tcW w:w="2977" w:type="dxa"/>
-            <w:shd w:val="clear" w:color="auto" w:fill="auto"/>
-          </w:tcPr>
-          <w:p/>
         </w:tc>
       </w:tr>
     </w:tbl>
@@ -3632,25 +3612,15 @@
                 <w:szCs w:val="16"/>
               </w:rPr>
               <w:lastRenderedPageBreak/>
-              <w:t xml:space="preserve">Meeting </w:t>
-            </w:r>
-            <w:proofErr w:type="gramStart"/>
-            <w:r>
-              <w:rPr>
-                <w:rFonts w:ascii="Arial" w:hAnsi="Arial" w:cs="Arial"/>
-                <w:b/>
-                <w:szCs w:val="16"/>
-              </w:rPr>
-              <w:t>Number :</w:t>
-            </w:r>
-            <w:proofErr w:type="gramEnd"/>
-            <w:r>
-              <w:rPr>
-                <w:rFonts w:ascii="Arial" w:hAnsi="Arial" w:cs="Arial"/>
-                <w:b/>
-                <w:szCs w:val="16"/>
-              </w:rPr>
-              <w:t xml:space="preserve"> </w:t>
+              <w:t xml:space="preserve">Meeting Number: </w:t>
+            </w:r>
+            <w:r>
+              <w:rPr>
+                <w:rFonts w:ascii="Arial" w:hAnsi="Arial" w:cs="Arial"/>
+                <w:b/>
+                <w:szCs w:val="16"/>
+              </w:rPr>
+              <w:t>5</w:t>
             </w:r>
           </w:p>
         </w:tc>
@@ -3674,25 +3644,7 @@
                 <w:b/>
                 <w:szCs w:val="16"/>
               </w:rPr>
-              <w:t xml:space="preserve">Date of </w:t>
-            </w:r>
-            <w:proofErr w:type="gramStart"/>
-            <w:r>
-              <w:rPr>
-                <w:rFonts w:ascii="Arial" w:hAnsi="Arial" w:cs="Arial"/>
-                <w:b/>
-                <w:szCs w:val="16"/>
-              </w:rPr>
-              <w:t>meeting :</w:t>
-            </w:r>
-            <w:proofErr w:type="gramEnd"/>
-            <w:r>
-              <w:rPr>
-                <w:rFonts w:ascii="Arial" w:hAnsi="Arial" w:cs="Arial"/>
-                <w:b/>
-                <w:szCs w:val="16"/>
-              </w:rPr>
-              <w:t xml:space="preserve"> </w:t>
+              <w:t xml:space="preserve">Date of meeting: </w:t>
             </w:r>
             <w:r>
               <w:rPr>
@@ -3779,13 +3731,159 @@
           </w:p>
           <w:p>
             <w:pPr>
-              <w:spacing w:after="0"/>
-              <w:rPr>
-                <w:rFonts w:ascii="Arial" w:hAnsi="Arial" w:cs="Arial"/>
-                <w:b/>
-                <w:szCs w:val="16"/>
-              </w:rPr>
-            </w:pPr>
+              <w:pStyle w:val="ListParagraph"/>
+              <w:numPr>
+                <w:ilvl w:val="0"/>
+                <w:numId w:val="21"/>
+              </w:numPr>
+              <w:spacing w:after="0"/>
+              <w:rPr>
+                <w:rFonts w:ascii="Arial" w:hAnsi="Arial" w:cs="Arial"/>
+                <w:bCs/>
+                <w:szCs w:val="16"/>
+              </w:rPr>
+            </w:pPr>
+            <w:r>
+              <w:rPr>
+                <w:rFonts w:ascii="Arial" w:hAnsi="Arial" w:cs="Arial"/>
+                <w:bCs/>
+                <w:szCs w:val="16"/>
+              </w:rPr>
+              <w:t xml:space="preserve">An attempt was made </w:t>
+            </w:r>
+            <w:r>
+              <w:rPr>
+                <w:rFonts w:ascii="Arial" w:hAnsi="Arial" w:cs="Arial"/>
+                <w:bCs/>
+                <w:szCs w:val="16"/>
+              </w:rPr>
+              <w:t>to use the model from 2nd year for pastizzi to detect the pastizzi in the plate of many food items, but all items were detected as pastizzi which was strange because the zalzett malti has different shape and colouring.</w:t>
+            </w:r>
+          </w:p>
+          <w:p>
+            <w:pPr>
+              <w:pStyle w:val="ListParagraph"/>
+              <w:numPr>
+                <w:ilvl w:val="0"/>
+                <w:numId w:val="21"/>
+              </w:numPr>
+              <w:spacing w:after="0"/>
+              <w:rPr>
+                <w:rFonts w:ascii="Arial" w:hAnsi="Arial" w:cs="Arial"/>
+                <w:bCs/>
+                <w:szCs w:val="16"/>
+              </w:rPr>
+            </w:pPr>
+            <w:r>
+              <w:rPr>
+                <w:rFonts w:ascii="Arial" w:hAnsi="Arial" w:cs="Arial"/>
+                <w:bCs/>
+                <w:szCs w:val="16"/>
+              </w:rPr>
+              <w:t xml:space="preserve">A </w:t>
+            </w:r>
+            <w:r>
+              <w:rPr>
+                <w:rFonts w:ascii="Arial" w:hAnsi="Arial" w:cs="Arial"/>
+                <w:bCs/>
+                <w:szCs w:val="16"/>
+              </w:rPr>
+              <w:t xml:space="preserve">model was </w:t>
+            </w:r>
+            <w:r>
+              <w:rPr>
+                <w:rFonts w:ascii="Arial" w:hAnsi="Arial" w:cs="Arial"/>
+                <w:bCs/>
+                <w:szCs w:val="16"/>
+              </w:rPr>
+              <w:t xml:space="preserve">also </w:t>
+            </w:r>
+            <w:r>
+              <w:rPr>
+                <w:rFonts w:ascii="Arial" w:hAnsi="Arial" w:cs="Arial"/>
+                <w:bCs/>
+                <w:szCs w:val="16"/>
+              </w:rPr>
+              <w:t xml:space="preserve">trained on the 15 </w:t>
+            </w:r>
+            <w:r>
+              <w:rPr>
+                <w:rFonts w:ascii="Arial" w:hAnsi="Arial" w:cs="Arial"/>
+                <w:bCs/>
+                <w:szCs w:val="16"/>
+              </w:rPr>
+              <w:t xml:space="preserve">test </w:t>
+            </w:r>
+            <w:r>
+              <w:rPr>
+                <w:rFonts w:ascii="Arial" w:hAnsi="Arial" w:cs="Arial"/>
+                <w:bCs/>
+                <w:szCs w:val="16"/>
+              </w:rPr>
+              <w:t>images (made up if one food class per image) but this time, I did not include the plate region as part of the training to see if the detection would change. The main reason this was done was to check if a food class would be detected from a plate with multiple food classes because the model was trained with one food class per image)</w:t>
+            </w:r>
+          </w:p>
+          <w:p>
+            <w:pPr>
+              <w:pStyle w:val="ListParagraph"/>
+              <w:numPr>
+                <w:ilvl w:val="0"/>
+                <w:numId w:val="21"/>
+              </w:numPr>
+              <w:spacing w:after="0"/>
+              <w:rPr>
+                <w:rFonts w:ascii="Arial" w:hAnsi="Arial" w:cs="Arial"/>
+                <w:bCs/>
+                <w:szCs w:val="16"/>
+              </w:rPr>
+            </w:pPr>
+            <w:r>
+              <w:rPr>
+                <w:rFonts w:ascii="Arial" w:hAnsi="Arial" w:cs="Arial"/>
+                <w:bCs/>
+                <w:szCs w:val="16"/>
+              </w:rPr>
+              <w:t>Testing with the trained model</w:t>
+            </w:r>
+            <w:r>
+              <w:rPr>
+                <w:rFonts w:ascii="Arial" w:hAnsi="Arial" w:cs="Arial"/>
+                <w:bCs/>
+                <w:szCs w:val="16"/>
+              </w:rPr>
+              <w:t xml:space="preserve"> previously discussed </w:t>
+            </w:r>
+            <w:r>
+              <w:rPr>
+                <w:rFonts w:ascii="Arial" w:hAnsi="Arial" w:cs="Arial"/>
+                <w:bCs/>
+                <w:szCs w:val="16"/>
+              </w:rPr>
+              <w:t>was done and it was concluded that we can train the model with one food class in the plate and then detect different classes.</w:t>
+            </w:r>
+          </w:p>
+          <w:p>
+            <w:pPr>
+              <w:pStyle w:val="ListParagraph"/>
+              <w:numPr>
+                <w:ilvl w:val="0"/>
+                <w:numId w:val="21"/>
+              </w:numPr>
+              <w:spacing w:after="0"/>
+              <w:rPr>
+                <w:rFonts w:ascii="Arial" w:hAnsi="Arial" w:cs="Arial"/>
+                <w:bCs/>
+                <w:szCs w:val="16"/>
+              </w:rPr>
+            </w:pPr>
+            <w:r>
+              <w:rPr>
+                <w:rFonts w:ascii="Arial" w:hAnsi="Arial" w:cs="Arial"/>
+                <w:bCs/>
+                <w:szCs w:val="16"/>
+              </w:rPr>
+              <w:t>Test program which automatically annotates a single rotated image was created as a test subject and it was discussed that this was good to work with.</w:t>
+            </w:r>
           </w:p>
         </w:tc>
       </w:tr>
@@ -3958,6 +4056,40 @@
               </w:rPr>
               <w:t>Date of Next Meeting</w:t>
             </w:r>
+            <w:r>
+              <w:rPr>
+                <w:rFonts w:ascii="Arial" w:hAnsi="Arial" w:cs="Arial"/>
+                <w:b/>
+                <w:sz w:val="20"/>
+                <w:szCs w:val="16"/>
+              </w:rPr>
+              <w:t xml:space="preserve"> </w:t>
+            </w:r>
+            <w:r>
+              <w:rPr>
+                <w:rFonts w:ascii="Arial" w:hAnsi="Arial" w:cs="Arial"/>
+                <w:b/>
+                <w:szCs w:val="16"/>
+              </w:rPr>
+              <w:t>14</w:t>
+            </w:r>
+            <w:r>
+              <w:rPr>
+                <w:rFonts w:ascii="Arial" w:hAnsi="Arial" w:cs="Arial"/>
+                <w:b/>
+                <w:szCs w:val="16"/>
+                <w:vertAlign w:val="superscript"/>
+              </w:rPr>
+              <w:t>th</w:t>
+            </w:r>
+            <w:r>
+              <w:rPr>
+                <w:rFonts w:ascii="Arial" w:hAnsi="Arial" w:cs="Arial"/>
+                <w:b/>
+                <w:szCs w:val="16"/>
+              </w:rPr>
+              <w:t xml:space="preserve"> February 2022</w:t>
+            </w:r>
           </w:p>
         </w:tc>
         <w:tc>
@@ -3993,29 +4125,6 @@
               <w:t>Supervisor Signature</w:t>
             </w:r>
           </w:p>
-        </w:tc>
-      </w:tr>
-      <w:tr>
-        <w:tc>
-          <w:tcPr>
-            <w:tcW w:w="4077" w:type="dxa"/>
-            <w:shd w:val="clear" w:color="auto" w:fill="auto"/>
-          </w:tcPr>
-          <w:p/>
-        </w:tc>
-        <w:tc>
-          <w:tcPr>
-            <w:tcW w:w="3686" w:type="dxa"/>
-            <w:shd w:val="clear" w:color="auto" w:fill="auto"/>
-          </w:tcPr>
-          <w:p/>
-        </w:tc>
-        <w:tc>
-          <w:tcPr>
-            <w:tcW w:w="2977" w:type="dxa"/>
-            <w:shd w:val="clear" w:color="auto" w:fill="auto"/>
-          </w:tcPr>
-          <w:p/>
         </w:tc>
       </w:tr>
     </w:tbl>
@@ -4086,25 +4195,15 @@
                 <w:szCs w:val="16"/>
               </w:rPr>
               <w:lastRenderedPageBreak/>
-              <w:t xml:space="preserve">Meeting </w:t>
-            </w:r>
-            <w:proofErr w:type="gramStart"/>
-            <w:r>
-              <w:rPr>
-                <w:rFonts w:ascii="Arial" w:hAnsi="Arial" w:cs="Arial"/>
-                <w:b/>
-                <w:szCs w:val="16"/>
-              </w:rPr>
-              <w:t>Number :</w:t>
-            </w:r>
-            <w:proofErr w:type="gramEnd"/>
-            <w:r>
-              <w:rPr>
-                <w:rFonts w:ascii="Arial" w:hAnsi="Arial" w:cs="Arial"/>
-                <w:b/>
-                <w:szCs w:val="16"/>
-              </w:rPr>
-              <w:t xml:space="preserve"> </w:t>
+              <w:t xml:space="preserve">Meeting Number: </w:t>
+            </w:r>
+            <w:r>
+              <w:rPr>
+                <w:rFonts w:ascii="Arial" w:hAnsi="Arial" w:cs="Arial"/>
+                <w:b/>
+                <w:szCs w:val="16"/>
+              </w:rPr>
+              <w:t>6</w:t>
             </w:r>
           </w:p>
         </w:tc>
@@ -4128,25 +4227,7 @@
                 <w:b/>
                 <w:szCs w:val="16"/>
               </w:rPr>
-              <w:t xml:space="preserve">Date of </w:t>
-            </w:r>
-            <w:proofErr w:type="gramStart"/>
-            <w:r>
-              <w:rPr>
-                <w:rFonts w:ascii="Arial" w:hAnsi="Arial" w:cs="Arial"/>
-                <w:b/>
-                <w:szCs w:val="16"/>
-              </w:rPr>
-              <w:t>meeting :</w:t>
-            </w:r>
-            <w:proofErr w:type="gramEnd"/>
-            <w:r>
-              <w:rPr>
-                <w:rFonts w:ascii="Arial" w:hAnsi="Arial" w:cs="Arial"/>
-                <w:b/>
-                <w:szCs w:val="16"/>
-              </w:rPr>
-              <w:t xml:space="preserve"> </w:t>
+              <w:t xml:space="preserve">Date of meeting: </w:t>
             </w:r>
             <w:r>
               <w:rPr>
@@ -4250,6 +4331,103 @@
           </w:p>
           <w:p>
             <w:pPr>
+              <w:pStyle w:val="ListParagraph"/>
+              <w:numPr>
+                <w:ilvl w:val="0"/>
+                <w:numId w:val="22"/>
+              </w:numPr>
+              <w:spacing w:after="0"/>
+              <w:rPr>
+                <w:rFonts w:ascii="Arial" w:hAnsi="Arial" w:cs="Arial"/>
+                <w:szCs w:val="16"/>
+              </w:rPr>
+            </w:pPr>
+            <w:r>
+              <w:rPr>
+                <w:rFonts w:ascii="Arial" w:hAnsi="Arial" w:cs="Arial"/>
+                <w:szCs w:val="16"/>
+              </w:rPr>
+              <w:t>A program was created that loops for a rotation of 10 degress up until 360 degrees.</w:t>
+            </w:r>
+          </w:p>
+          <w:p>
+            <w:pPr>
+              <w:pStyle w:val="ListParagraph"/>
+              <w:numPr>
+                <w:ilvl w:val="0"/>
+                <w:numId w:val="22"/>
+              </w:numPr>
+              <w:spacing w:after="0"/>
+              <w:rPr>
+                <w:rFonts w:ascii="Arial" w:hAnsi="Arial" w:cs="Arial"/>
+                <w:szCs w:val="16"/>
+              </w:rPr>
+            </w:pPr>
+            <w:r>
+              <w:rPr>
+                <w:rFonts w:ascii="Arial" w:hAnsi="Arial" w:cs="Arial"/>
+                <w:lang w:val="en-GB"/>
+              </w:rPr>
+              <w:t xml:space="preserve">Another </w:t>
+            </w:r>
+            <w:r>
+              <w:rPr>
+                <w:rFonts w:ascii="Arial" w:hAnsi="Arial" w:cs="Arial"/>
+                <w:lang w:val="en-GB"/>
+              </w:rPr>
+              <w:t>Program was created</w:t>
+            </w:r>
+            <w:r>
+              <w:rPr>
+                <w:rFonts w:ascii="Arial" w:hAnsi="Arial" w:cs="Arial"/>
+                <w:lang w:val="en-GB"/>
+              </w:rPr>
+              <w:t xml:space="preserve"> that </w:t>
+            </w:r>
+            <w:r>
+              <w:rPr>
+                <w:rFonts w:ascii="Arial" w:hAnsi="Arial" w:cs="Arial"/>
+                <w:lang w:val="en-GB"/>
+              </w:rPr>
+              <w:t xml:space="preserve">creates a json file for each rotated image with the rotated co-ordinates. Another </w:t>
+            </w:r>
+            <w:r>
+              <w:rPr>
+                <w:rFonts w:ascii="Arial" w:hAnsi="Arial" w:cs="Arial"/>
+                <w:lang w:val="en-GB"/>
+              </w:rPr>
+              <w:t>program</w:t>
+            </w:r>
+            <w:r>
+              <w:rPr>
+                <w:rFonts w:ascii="Arial" w:hAnsi="Arial" w:cs="Arial"/>
+                <w:lang w:val="en-GB"/>
+              </w:rPr>
+              <w:t xml:space="preserve"> was done to merge them all together.</w:t>
+            </w:r>
+          </w:p>
+          <w:p>
+            <w:pPr>
+              <w:pStyle w:val="ListParagraph"/>
+              <w:numPr>
+                <w:ilvl w:val="0"/>
+                <w:numId w:val="22"/>
+              </w:numPr>
+              <w:spacing w:after="0"/>
+              <w:rPr>
+                <w:rFonts w:ascii="Arial" w:hAnsi="Arial" w:cs="Arial"/>
+                <w:szCs w:val="16"/>
+              </w:rPr>
+            </w:pPr>
+            <w:r>
+              <w:rPr>
+                <w:rFonts w:ascii="Arial" w:hAnsi="Arial" w:cs="Arial"/>
+              </w:rPr>
+              <w:t>All the test up until these points were based off the test images which where taken, so it was discussed if, with the information and programs developed up until this point, it was possible to start creating the actual dataset, annotate them and train them.</w:t>
+            </w:r>
+          </w:p>
+          <w:p>
+            <w:pPr>
               <w:spacing w:after="0"/>
               <w:rPr>
                 <w:rFonts w:ascii="Arial" w:hAnsi="Arial" w:cs="Arial"/>
@@ -4450,23 +4628,7 @@
                 <w:rFonts w:ascii="Arial" w:hAnsi="Arial" w:cs="Arial"/>
                 <w:szCs w:val="16"/>
               </w:rPr>
-              <w:t xml:space="preserve">Same process can be attempted with a different split ratio </w:t>
-            </w:r>
-            <w:proofErr w:type="gramStart"/>
-            <w:r>
-              <w:rPr>
-                <w:rFonts w:ascii="Arial" w:hAnsi="Arial" w:cs="Arial"/>
-                <w:szCs w:val="16"/>
-              </w:rPr>
-              <w:t>e.g.</w:t>
-            </w:r>
-            <w:proofErr w:type="gramEnd"/>
-            <w:r>
-              <w:rPr>
-                <w:rFonts w:ascii="Arial" w:hAnsi="Arial" w:cs="Arial"/>
-                <w:szCs w:val="16"/>
-              </w:rPr>
-              <w:t xml:space="preserve"> 60/40</w:t>
+              <w:t>Same process can be attempted with a different split ratio e.g. 60/40</w:t>
             </w:r>
           </w:p>
           <w:p>
@@ -4512,23 +4674,7 @@
                 <w:rFonts w:ascii="Arial" w:hAnsi="Arial" w:cs="Arial"/>
                 <w:szCs w:val="16"/>
               </w:rPr>
-              <w:t xml:space="preserve">Start writing methodology (can start first part, </w:t>
-            </w:r>
-            <w:proofErr w:type="gramStart"/>
-            <w:r>
-              <w:rPr>
-                <w:rFonts w:ascii="Arial" w:hAnsi="Arial" w:cs="Arial"/>
-                <w:szCs w:val="16"/>
-              </w:rPr>
-              <w:t>photo</w:t>
-            </w:r>
-            <w:proofErr w:type="gramEnd"/>
-            <w:r>
-              <w:rPr>
-                <w:rFonts w:ascii="Arial" w:hAnsi="Arial" w:cs="Arial"/>
-                <w:szCs w:val="16"/>
-              </w:rPr>
-              <w:t xml:space="preserve"> and annotation).</w:t>
+              <w:t>Start writing methodology (can start first part, photo and annotation).</w:t>
             </w:r>
           </w:p>
           <w:p>
@@ -4588,6 +4734,40 @@
               </w:rPr>
               <w:t>Date of Next Meeting</w:t>
             </w:r>
+            <w:r>
+              <w:rPr>
+                <w:rFonts w:ascii="Arial" w:hAnsi="Arial" w:cs="Arial"/>
+                <w:b/>
+                <w:sz w:val="20"/>
+                <w:szCs w:val="16"/>
+              </w:rPr>
+              <w:t xml:space="preserve"> </w:t>
+            </w:r>
+            <w:r>
+              <w:rPr>
+                <w:rFonts w:ascii="Arial" w:hAnsi="Arial" w:cs="Arial"/>
+                <w:b/>
+                <w:szCs w:val="16"/>
+              </w:rPr>
+              <w:t>07</w:t>
+            </w:r>
+            <w:r>
+              <w:rPr>
+                <w:rFonts w:ascii="Arial" w:hAnsi="Arial" w:cs="Arial"/>
+                <w:b/>
+                <w:szCs w:val="16"/>
+                <w:vertAlign w:val="superscript"/>
+              </w:rPr>
+              <w:t>th</w:t>
+            </w:r>
+            <w:r>
+              <w:rPr>
+                <w:rFonts w:ascii="Arial" w:hAnsi="Arial" w:cs="Arial"/>
+                <w:b/>
+                <w:szCs w:val="16"/>
+              </w:rPr>
+              <w:t xml:space="preserve"> March 2022</w:t>
+            </w:r>
           </w:p>
         </w:tc>
         <w:tc>
@@ -4623,29 +4803,6 @@
               <w:t>Supervisor Signature</w:t>
             </w:r>
           </w:p>
-        </w:tc>
-      </w:tr>
-      <w:tr>
-        <w:tc>
-          <w:tcPr>
-            <w:tcW w:w="4077" w:type="dxa"/>
-            <w:shd w:val="clear" w:color="auto" w:fill="auto"/>
-          </w:tcPr>
-          <w:p/>
-        </w:tc>
-        <w:tc>
-          <w:tcPr>
-            <w:tcW w:w="3686" w:type="dxa"/>
-            <w:shd w:val="clear" w:color="auto" w:fill="auto"/>
-          </w:tcPr>
-          <w:p/>
-        </w:tc>
-        <w:tc>
-          <w:tcPr>
-            <w:tcW w:w="2977" w:type="dxa"/>
-            <w:shd w:val="clear" w:color="auto" w:fill="auto"/>
-          </w:tcPr>
-          <w:p/>
         </w:tc>
       </w:tr>
     </w:tbl>
@@ -4725,25 +4882,15 @@
                 <w:szCs w:val="16"/>
               </w:rPr>
               <w:lastRenderedPageBreak/>
-              <w:t xml:space="preserve">Meeting </w:t>
-            </w:r>
-            <w:proofErr w:type="gramStart"/>
-            <w:r>
-              <w:rPr>
-                <w:rFonts w:ascii="Arial" w:hAnsi="Arial" w:cs="Arial"/>
-                <w:b/>
-                <w:szCs w:val="16"/>
-              </w:rPr>
-              <w:t>Number :</w:t>
-            </w:r>
-            <w:proofErr w:type="gramEnd"/>
-            <w:r>
-              <w:rPr>
-                <w:rFonts w:ascii="Arial" w:hAnsi="Arial" w:cs="Arial"/>
-                <w:b/>
-                <w:szCs w:val="16"/>
-              </w:rPr>
-              <w:t xml:space="preserve"> </w:t>
+              <w:t xml:space="preserve">Meeting Number: </w:t>
+            </w:r>
+            <w:r>
+              <w:rPr>
+                <w:rFonts w:ascii="Arial" w:hAnsi="Arial" w:cs="Arial"/>
+                <w:b/>
+                <w:szCs w:val="16"/>
+              </w:rPr>
+              <w:t>7</w:t>
             </w:r>
           </w:p>
         </w:tc>
@@ -4767,25 +4914,7 @@
                 <w:b/>
                 <w:szCs w:val="16"/>
               </w:rPr>
-              <w:t xml:space="preserve">Date of </w:t>
-            </w:r>
-            <w:proofErr w:type="gramStart"/>
-            <w:r>
-              <w:rPr>
-                <w:rFonts w:ascii="Arial" w:hAnsi="Arial" w:cs="Arial"/>
-                <w:b/>
-                <w:szCs w:val="16"/>
-              </w:rPr>
-              <w:t>meeting :</w:t>
-            </w:r>
-            <w:proofErr w:type="gramEnd"/>
-            <w:r>
-              <w:rPr>
-                <w:rFonts w:ascii="Arial" w:hAnsi="Arial" w:cs="Arial"/>
-                <w:b/>
-                <w:szCs w:val="16"/>
-              </w:rPr>
-              <w:t xml:space="preserve"> 07</w:t>
+              <w:t>Date of meeting: 07</w:t>
             </w:r>
             <w:r>
               <w:rPr>
@@ -4875,9 +5004,52 @@
               <w:spacing w:after="0"/>
               <w:rPr>
                 <w:rFonts w:ascii="Arial" w:hAnsi="Arial" w:cs="Arial"/>
-                <w:szCs w:val="16"/>
-              </w:rPr>
-            </w:pPr>
+                <w:b/>
+                <w:szCs w:val="16"/>
+              </w:rPr>
+            </w:pPr>
+          </w:p>
+          <w:p>
+            <w:pPr>
+              <w:pStyle w:val="ListParagraph"/>
+              <w:numPr>
+                <w:ilvl w:val="0"/>
+                <w:numId w:val="24"/>
+              </w:numPr>
+              <w:spacing w:after="0"/>
+              <w:rPr>
+                <w:rFonts w:ascii="Arial" w:hAnsi="Arial" w:cs="Arial"/>
+                <w:szCs w:val="16"/>
+              </w:rPr>
+            </w:pPr>
+            <w:r>
+              <w:rPr>
+                <w:rFonts w:ascii="Arial" w:hAnsi="Arial" w:cs="Arial"/>
+                <w:szCs w:val="16"/>
+              </w:rPr>
+              <w:t>All the models were trained, but there was an issue about how the results can be generated without having to manually check each image one by one</w:t>
+            </w:r>
+          </w:p>
+          <w:p>
+            <w:pPr>
+              <w:pStyle w:val="ListParagraph"/>
+              <w:numPr>
+                <w:ilvl w:val="0"/>
+                <w:numId w:val="24"/>
+              </w:numPr>
+              <w:spacing w:after="0"/>
+              <w:rPr>
+                <w:rFonts w:ascii="Arial" w:hAnsi="Arial" w:cs="Arial"/>
+                <w:szCs w:val="16"/>
+              </w:rPr>
+            </w:pPr>
+            <w:r>
+              <w:rPr>
+                <w:rFonts w:ascii="Arial" w:hAnsi="Arial" w:cs="Arial"/>
+                <w:szCs w:val="16"/>
+              </w:rPr>
+              <w:t>Had some questions about how to structure the methodology and what would be best to include.</w:t>
+            </w:r>
           </w:p>
           <w:p>
             <w:pPr>
@@ -5090,23 +5262,7 @@
                 <w:rFonts w:ascii="Arial" w:hAnsi="Arial" w:cs="Arial"/>
                 <w:szCs w:val="16"/>
               </w:rPr>
-              <w:t xml:space="preserve">Check for image pre-processing (resizing, </w:t>
-            </w:r>
-            <w:proofErr w:type="spellStart"/>
-            <w:r>
-              <w:rPr>
-                <w:rFonts w:ascii="Arial" w:hAnsi="Arial" w:cs="Arial"/>
-                <w:szCs w:val="16"/>
-              </w:rPr>
-              <w:t>etc</w:t>
-            </w:r>
-            <w:proofErr w:type="spellEnd"/>
-            <w:r>
-              <w:rPr>
-                <w:rFonts w:ascii="Arial" w:hAnsi="Arial" w:cs="Arial"/>
-                <w:szCs w:val="16"/>
-              </w:rPr>
-              <w:t>)</w:t>
+              <w:t>Check for image pre-processing (resizing, etc)</w:t>
             </w:r>
           </w:p>
           <w:p>
@@ -5278,6 +5434,40 @@
               </w:rPr>
               <w:t>Date of Next Meeting</w:t>
             </w:r>
+            <w:r>
+              <w:rPr>
+                <w:rFonts w:ascii="Arial" w:hAnsi="Arial" w:cs="Arial"/>
+                <w:b/>
+                <w:sz w:val="20"/>
+                <w:szCs w:val="16"/>
+              </w:rPr>
+              <w:t xml:space="preserve">  </w:t>
+            </w:r>
+            <w:r>
+              <w:rPr>
+                <w:rFonts w:ascii="Arial" w:hAnsi="Arial" w:cs="Arial"/>
+                <w:b/>
+                <w:szCs w:val="16"/>
+              </w:rPr>
+              <w:t>16</w:t>
+            </w:r>
+            <w:r>
+              <w:rPr>
+                <w:rFonts w:ascii="Arial" w:hAnsi="Arial" w:cs="Arial"/>
+                <w:b/>
+                <w:szCs w:val="16"/>
+                <w:vertAlign w:val="superscript"/>
+              </w:rPr>
+              <w:t>th</w:t>
+            </w:r>
+            <w:r>
+              <w:rPr>
+                <w:rFonts w:ascii="Arial" w:hAnsi="Arial" w:cs="Arial"/>
+                <w:b/>
+                <w:szCs w:val="16"/>
+              </w:rPr>
+              <w:t xml:space="preserve"> May 2022</w:t>
+            </w:r>
           </w:p>
         </w:tc>
         <w:tc>
@@ -5313,29 +5503,6 @@
               <w:t>Supervisor Signature</w:t>
             </w:r>
           </w:p>
-        </w:tc>
-      </w:tr>
-      <w:tr>
-        <w:tc>
-          <w:tcPr>
-            <w:tcW w:w="4077" w:type="dxa"/>
-            <w:shd w:val="clear" w:color="auto" w:fill="auto"/>
-          </w:tcPr>
-          <w:p/>
-        </w:tc>
-        <w:tc>
-          <w:tcPr>
-            <w:tcW w:w="3686" w:type="dxa"/>
-            <w:shd w:val="clear" w:color="auto" w:fill="auto"/>
-          </w:tcPr>
-          <w:p/>
-        </w:tc>
-        <w:tc>
-          <w:tcPr>
-            <w:tcW w:w="2977" w:type="dxa"/>
-            <w:shd w:val="clear" w:color="auto" w:fill="auto"/>
-          </w:tcPr>
-          <w:p/>
         </w:tc>
       </w:tr>
     </w:tbl>
@@ -5406,25 +5573,15 @@
                 <w:szCs w:val="16"/>
               </w:rPr>
               <w:lastRenderedPageBreak/>
-              <w:t xml:space="preserve">Meeting </w:t>
-            </w:r>
-            <w:proofErr w:type="gramStart"/>
-            <w:r>
-              <w:rPr>
-                <w:rFonts w:ascii="Arial" w:hAnsi="Arial" w:cs="Arial"/>
-                <w:b/>
-                <w:szCs w:val="16"/>
-              </w:rPr>
-              <w:t>Number :</w:t>
-            </w:r>
-            <w:proofErr w:type="gramEnd"/>
-            <w:r>
-              <w:rPr>
-                <w:rFonts w:ascii="Arial" w:hAnsi="Arial" w:cs="Arial"/>
-                <w:b/>
-                <w:szCs w:val="16"/>
-              </w:rPr>
-              <w:t xml:space="preserve"> </w:t>
+              <w:t xml:space="preserve">Meeting Number: </w:t>
+            </w:r>
+            <w:r>
+              <w:rPr>
+                <w:rFonts w:ascii="Arial" w:hAnsi="Arial" w:cs="Arial"/>
+                <w:b/>
+                <w:szCs w:val="16"/>
+              </w:rPr>
+              <w:t>8</w:t>
             </w:r>
           </w:p>
         </w:tc>
@@ -5448,33 +5605,23 @@
                 <w:b/>
                 <w:szCs w:val="16"/>
               </w:rPr>
-              <w:t xml:space="preserve">Date of </w:t>
-            </w:r>
-            <w:proofErr w:type="gramStart"/>
-            <w:r>
-              <w:rPr>
-                <w:rFonts w:ascii="Arial" w:hAnsi="Arial" w:cs="Arial"/>
-                <w:b/>
-                <w:szCs w:val="16"/>
-              </w:rPr>
-              <w:t>meeting :</w:t>
-            </w:r>
-            <w:proofErr w:type="gramEnd"/>
-            <w:r>
-              <w:rPr>
-                <w:rFonts w:ascii="Arial" w:hAnsi="Arial" w:cs="Arial"/>
-                <w:b/>
-                <w:szCs w:val="16"/>
-              </w:rPr>
-              <w:t xml:space="preserve"> </w:t>
-            </w:r>
-            <w:r>
-              <w:rPr>
-                <w:rFonts w:ascii="Arial" w:hAnsi="Arial" w:cs="Arial"/>
-                <w:b/>
-                <w:szCs w:val="16"/>
-              </w:rPr>
-              <w:t>16</w:t>
+              <w:t>Date of meeting</w:t>
+            </w:r>
+            <w:r>
+              <w:rPr>
+                <w:rFonts w:ascii="Arial" w:hAnsi="Arial" w:cs="Arial"/>
+                <w:b/>
+                <w:szCs w:val="16"/>
+              </w:rPr>
+              <w:t>:</w:t>
+            </w:r>
+            <w:r>
+              <w:rPr>
+                <w:rFonts w:ascii="Arial" w:hAnsi="Arial" w:cs="Arial"/>
+                <w:b/>
+                <w:szCs w:val="16"/>
+              </w:rPr>
+              <w:t xml:space="preserve"> 16</w:t>
             </w:r>
             <w:r>
               <w:rPr>
@@ -5491,15 +5638,7 @@
                 <w:b/>
                 <w:szCs w:val="16"/>
               </w:rPr>
-              <w:t xml:space="preserve"> May</w:t>
-            </w:r>
-            <w:r>
-              <w:rPr>
-                <w:rFonts w:ascii="Arial" w:hAnsi="Arial" w:cs="Arial"/>
-                <w:b/>
-                <w:szCs w:val="16"/>
-              </w:rPr>
-              <w:t xml:space="preserve"> 2022</w:t>
+              <w:t xml:space="preserve"> May 2022</w:t>
             </w:r>
           </w:p>
         </w:tc>
@@ -5578,12 +5717,66 @@
           </w:p>
           <w:p>
             <w:pPr>
-              <w:spacing w:after="0"/>
-              <w:rPr>
-                <w:rFonts w:ascii="Arial" w:hAnsi="Arial" w:cs="Arial"/>
-                <w:szCs w:val="16"/>
-              </w:rPr>
-            </w:pPr>
+              <w:pStyle w:val="ListParagraph"/>
+              <w:numPr>
+                <w:ilvl w:val="0"/>
+                <w:numId w:val="25"/>
+              </w:numPr>
+              <w:spacing w:after="0"/>
+              <w:rPr>
+                <w:rFonts w:ascii="Arial" w:hAnsi="Arial" w:cs="Arial"/>
+                <w:szCs w:val="16"/>
+              </w:rPr>
+            </w:pPr>
+            <w:r>
+              <w:rPr>
+                <w:rFonts w:ascii="Arial" w:hAnsi="Arial" w:cs="Arial"/>
+                <w:szCs w:val="16"/>
+              </w:rPr>
+              <w:t>Discussed the writeup sections with supervisor to see if the sections deem good.</w:t>
+            </w:r>
+          </w:p>
+          <w:p>
+            <w:pPr>
+              <w:pStyle w:val="ListParagraph"/>
+              <w:numPr>
+                <w:ilvl w:val="0"/>
+                <w:numId w:val="25"/>
+              </w:numPr>
+              <w:spacing w:after="0"/>
+              <w:rPr>
+                <w:rFonts w:ascii="Arial" w:hAnsi="Arial" w:cs="Arial"/>
+                <w:szCs w:val="16"/>
+              </w:rPr>
+            </w:pPr>
+            <w:r>
+              <w:rPr>
+                <w:rFonts w:ascii="Arial" w:hAnsi="Arial" w:cs="Arial"/>
+                <w:szCs w:val="16"/>
+              </w:rPr>
+              <w:t>Had some issues with LaTeX syntax for tables, these were resolved</w:t>
+            </w:r>
+          </w:p>
+          <w:p>
+            <w:pPr>
+              <w:pStyle w:val="ListParagraph"/>
+              <w:numPr>
+                <w:ilvl w:val="0"/>
+                <w:numId w:val="25"/>
+              </w:numPr>
+              <w:spacing w:after="0"/>
+              <w:rPr>
+                <w:rFonts w:ascii="Arial" w:hAnsi="Arial" w:cs="Arial"/>
+                <w:szCs w:val="16"/>
+              </w:rPr>
+            </w:pPr>
+            <w:r>
+              <w:rPr>
+                <w:rFonts w:ascii="Arial" w:hAnsi="Arial" w:cs="Arial"/>
+                <w:szCs w:val="16"/>
+              </w:rPr>
+              <w:t>All the work which was left was discussed in order to start closing off the dissertation.</w:t>
+            </w:r>
           </w:p>
           <w:p>
             <w:pPr>
@@ -5781,17 +5974,8 @@
                 <w:rFonts w:ascii="Arial" w:hAnsi="Arial" w:cs="Arial"/>
                 <w:szCs w:val="16"/>
               </w:rPr>
-              <w:t xml:space="preserve">Suggestions to </w:t>
-            </w:r>
-            <w:proofErr w:type="spellStart"/>
-            <w:r>
-              <w:rPr>
-                <w:rFonts w:ascii="Arial" w:hAnsi="Arial" w:cs="Arial"/>
-                <w:szCs w:val="16"/>
-              </w:rPr>
-              <w:t>finalise</w:t>
-            </w:r>
-            <w:proofErr w:type="spellEnd"/>
+              <w:t>Suggestions to finalise</w:t>
+            </w:r>
           </w:p>
         </w:tc>
       </w:tr>
@@ -5875,29 +6059,6 @@
           </w:p>
         </w:tc>
       </w:tr>
-      <w:tr>
-        <w:tc>
-          <w:tcPr>
-            <w:tcW w:w="4077" w:type="dxa"/>
-            <w:shd w:val="clear" w:color="auto" w:fill="auto"/>
-          </w:tcPr>
-          <w:p/>
-        </w:tc>
-        <w:tc>
-          <w:tcPr>
-            <w:tcW w:w="3686" w:type="dxa"/>
-            <w:shd w:val="clear" w:color="auto" w:fill="auto"/>
-          </w:tcPr>
-          <w:p/>
-        </w:tc>
-        <w:tc>
-          <w:tcPr>
-            <w:tcW w:w="2977" w:type="dxa"/>
-            <w:shd w:val="clear" w:color="auto" w:fill="auto"/>
-          </w:tcPr>
-          <w:p/>
-        </w:tc>
-      </w:tr>
     </w:tbl>
     <w:p>
       <w:pPr>
@@ -5909,9 +6070,9 @@
       </w:pPr>
     </w:p>
     <w:sectPr>
-      <w:headerReference w:type="even" r:id="rId7"/>
-      <w:headerReference w:type="default" r:id="rId8"/>
-      <w:footerReference w:type="default" r:id="rId9"/>
+      <w:headerReference w:type="even" r:id="rId8"/>
+      <w:headerReference w:type="default" r:id="rId9"/>
+      <w:footerReference w:type="default" r:id="rId10"/>
       <w:pgSz w:w="11907" w:h="16839" w:code="9"/>
       <w:pgMar w:top="720" w:right="720" w:bottom="720" w:left="720" w:header="340" w:footer="706" w:gutter="0"/>
       <w:cols w:space="708"/>
@@ -6563,6 +6724,118 @@
     </w:lvl>
   </w:abstractNum>
   <w:abstractNum w:abstractNumId="1" w15:restartNumberingAfterBreak="0">
+    <w:nsid w:val="0E4F2D53"/>
+    <w:multiLevelType w:val="hybridMultilevel"/>
+    <w:tmpl w:val="02561D0C"/>
+    <w:lvl w:ilvl="0" w:tplc="6A8E50EA">
+      <w:numFmt w:val="bullet"/>
+      <w:lvlText w:val="-"/>
+      <w:lvlJc w:val="left"/>
+      <w:pPr>
+        <w:ind w:left="720" w:hanging="360"/>
+      </w:pPr>
+      <w:rPr>
+        <w:rFonts w:ascii="Arial" w:eastAsia="Calibri" w:hAnsi="Arial" w:cs="Arial" w:hint="default"/>
+      </w:rPr>
+    </w:lvl>
+    <w:lvl w:ilvl="1" w:tplc="08090003" w:tentative="1">
+      <w:start w:val="1"/>
+      <w:numFmt w:val="bullet"/>
+      <w:lvlText w:val="o"/>
+      <w:lvlJc w:val="left"/>
+      <w:pPr>
+        <w:ind w:left="1440" w:hanging="360"/>
+      </w:pPr>
+      <w:rPr>
+        <w:rFonts w:ascii="Courier New" w:hAnsi="Courier New" w:cs="Courier New" w:hint="default"/>
+      </w:rPr>
+    </w:lvl>
+    <w:lvl w:ilvl="2" w:tplc="08090005" w:tentative="1">
+      <w:start w:val="1"/>
+      <w:numFmt w:val="bullet"/>
+      <w:lvlText w:val=""/>
+      <w:lvlJc w:val="left"/>
+      <w:pPr>
+        <w:ind w:left="2160" w:hanging="360"/>
+      </w:pPr>
+      <w:rPr>
+        <w:rFonts w:ascii="Wingdings" w:hAnsi="Wingdings" w:hint="default"/>
+      </w:rPr>
+    </w:lvl>
+    <w:lvl w:ilvl="3" w:tplc="08090001" w:tentative="1">
+      <w:start w:val="1"/>
+      <w:numFmt w:val="bullet"/>
+      <w:lvlText w:val=""/>
+      <w:lvlJc w:val="left"/>
+      <w:pPr>
+        <w:ind w:left="2880" w:hanging="360"/>
+      </w:pPr>
+      <w:rPr>
+        <w:rFonts w:ascii="Symbol" w:hAnsi="Symbol" w:hint="default"/>
+      </w:rPr>
+    </w:lvl>
+    <w:lvl w:ilvl="4" w:tplc="08090003" w:tentative="1">
+      <w:start w:val="1"/>
+      <w:numFmt w:val="bullet"/>
+      <w:lvlText w:val="o"/>
+      <w:lvlJc w:val="left"/>
+      <w:pPr>
+        <w:ind w:left="3600" w:hanging="360"/>
+      </w:pPr>
+      <w:rPr>
+        <w:rFonts w:ascii="Courier New" w:hAnsi="Courier New" w:cs="Courier New" w:hint="default"/>
+      </w:rPr>
+    </w:lvl>
+    <w:lvl w:ilvl="5" w:tplc="08090005" w:tentative="1">
+      <w:start w:val="1"/>
+      <w:numFmt w:val="bullet"/>
+      <w:lvlText w:val=""/>
+      <w:lvlJc w:val="left"/>
+      <w:pPr>
+        <w:ind w:left="4320" w:hanging="360"/>
+      </w:pPr>
+      <w:rPr>
+        <w:rFonts w:ascii="Wingdings" w:hAnsi="Wingdings" w:hint="default"/>
+      </w:rPr>
+    </w:lvl>
+    <w:lvl w:ilvl="6" w:tplc="08090001" w:tentative="1">
+      <w:start w:val="1"/>
+      <w:numFmt w:val="bullet"/>
+      <w:lvlText w:val=""/>
+      <w:lvlJc w:val="left"/>
+      <w:pPr>
+        <w:ind w:left="5040" w:hanging="360"/>
+      </w:pPr>
+      <w:rPr>
+        <w:rFonts w:ascii="Symbol" w:hAnsi="Symbol" w:hint="default"/>
+      </w:rPr>
+    </w:lvl>
+    <w:lvl w:ilvl="7" w:tplc="08090003" w:tentative="1">
+      <w:start w:val="1"/>
+      <w:numFmt w:val="bullet"/>
+      <w:lvlText w:val="o"/>
+      <w:lvlJc w:val="left"/>
+      <w:pPr>
+        <w:ind w:left="5760" w:hanging="360"/>
+      </w:pPr>
+      <w:rPr>
+        <w:rFonts w:ascii="Courier New" w:hAnsi="Courier New" w:cs="Courier New" w:hint="default"/>
+      </w:rPr>
+    </w:lvl>
+    <w:lvl w:ilvl="8" w:tplc="08090005" w:tentative="1">
+      <w:start w:val="1"/>
+      <w:numFmt w:val="bullet"/>
+      <w:lvlText w:val=""/>
+      <w:lvlJc w:val="left"/>
+      <w:pPr>
+        <w:ind w:left="6480" w:hanging="360"/>
+      </w:pPr>
+      <w:rPr>
+        <w:rFonts w:ascii="Wingdings" w:hAnsi="Wingdings" w:hint="default"/>
+      </w:rPr>
+    </w:lvl>
+  </w:abstractNum>
+  <w:abstractNum w:abstractNumId="2" w15:restartNumberingAfterBreak="0">
     <w:nsid w:val="1136034F"/>
     <w:multiLevelType w:val="hybridMultilevel"/>
     <w:tmpl w:val="6DF60168"/>
@@ -6681,7 +6954,7 @@
       </w:pPr>
     </w:lvl>
   </w:abstractNum>
-  <w:abstractNum w:abstractNumId="2" w15:restartNumberingAfterBreak="0">
+  <w:abstractNum w:abstractNumId="3" w15:restartNumberingAfterBreak="0">
     <w:nsid w:val="1F7B6FAF"/>
     <w:multiLevelType w:val="hybridMultilevel"/>
     <w:tmpl w:val="C4A8D99C"/>
@@ -6794,7 +7067,7 @@
       </w:rPr>
     </w:lvl>
   </w:abstractNum>
-  <w:abstractNum w:abstractNumId="3" w15:restartNumberingAfterBreak="0">
+  <w:abstractNum w:abstractNumId="4" w15:restartNumberingAfterBreak="0">
     <w:nsid w:val="21363A72"/>
     <w:multiLevelType w:val="hybridMultilevel"/>
     <w:tmpl w:val="AE56BB88"/>
@@ -6883,7 +7156,7 @@
       </w:pPr>
     </w:lvl>
   </w:abstractNum>
-  <w:abstractNum w:abstractNumId="4" w15:restartNumberingAfterBreak="0">
+  <w:abstractNum w:abstractNumId="5" w15:restartNumberingAfterBreak="0">
     <w:nsid w:val="223E5966"/>
     <w:multiLevelType w:val="hybridMultilevel"/>
     <w:tmpl w:val="A9D2813A"/>
@@ -6969,7 +7242,7 @@
       </w:pPr>
     </w:lvl>
   </w:abstractNum>
-  <w:abstractNum w:abstractNumId="5" w15:restartNumberingAfterBreak="0">
+  <w:abstractNum w:abstractNumId="6" w15:restartNumberingAfterBreak="0">
     <w:nsid w:val="2E0C3857"/>
     <w:multiLevelType w:val="hybridMultilevel"/>
     <w:tmpl w:val="37040142"/>
@@ -7082,7 +7355,231 @@
       </w:rPr>
     </w:lvl>
   </w:abstractNum>
-  <w:abstractNum w:abstractNumId="6" w15:restartNumberingAfterBreak="0">
+  <w:abstractNum w:abstractNumId="7" w15:restartNumberingAfterBreak="0">
+    <w:nsid w:val="2F616A3C"/>
+    <w:multiLevelType w:val="hybridMultilevel"/>
+    <w:tmpl w:val="AA4EF9A6"/>
+    <w:lvl w:ilvl="0" w:tplc="6A8E50EA">
+      <w:numFmt w:val="bullet"/>
+      <w:lvlText w:val="-"/>
+      <w:lvlJc w:val="left"/>
+      <w:pPr>
+        <w:ind w:left="720" w:hanging="360"/>
+      </w:pPr>
+      <w:rPr>
+        <w:rFonts w:ascii="Arial" w:eastAsia="Calibri" w:hAnsi="Arial" w:cs="Arial" w:hint="default"/>
+      </w:rPr>
+    </w:lvl>
+    <w:lvl w:ilvl="1" w:tplc="08090003" w:tentative="1">
+      <w:start w:val="1"/>
+      <w:numFmt w:val="bullet"/>
+      <w:lvlText w:val="o"/>
+      <w:lvlJc w:val="left"/>
+      <w:pPr>
+        <w:ind w:left="1440" w:hanging="360"/>
+      </w:pPr>
+      <w:rPr>
+        <w:rFonts w:ascii="Courier New" w:hAnsi="Courier New" w:cs="Courier New" w:hint="default"/>
+      </w:rPr>
+    </w:lvl>
+    <w:lvl w:ilvl="2" w:tplc="08090005" w:tentative="1">
+      <w:start w:val="1"/>
+      <w:numFmt w:val="bullet"/>
+      <w:lvlText w:val=""/>
+      <w:lvlJc w:val="left"/>
+      <w:pPr>
+        <w:ind w:left="2160" w:hanging="360"/>
+      </w:pPr>
+      <w:rPr>
+        <w:rFonts w:ascii="Wingdings" w:hAnsi="Wingdings" w:hint="default"/>
+      </w:rPr>
+    </w:lvl>
+    <w:lvl w:ilvl="3" w:tplc="08090001" w:tentative="1">
+      <w:start w:val="1"/>
+      <w:numFmt w:val="bullet"/>
+      <w:lvlText w:val=""/>
+      <w:lvlJc w:val="left"/>
+      <w:pPr>
+        <w:ind w:left="2880" w:hanging="360"/>
+      </w:pPr>
+      <w:rPr>
+        <w:rFonts w:ascii="Symbol" w:hAnsi="Symbol" w:hint="default"/>
+      </w:rPr>
+    </w:lvl>
+    <w:lvl w:ilvl="4" w:tplc="08090003" w:tentative="1">
+      <w:start w:val="1"/>
+      <w:numFmt w:val="bullet"/>
+      <w:lvlText w:val="o"/>
+      <w:lvlJc w:val="left"/>
+      <w:pPr>
+        <w:ind w:left="3600" w:hanging="360"/>
+      </w:pPr>
+      <w:rPr>
+        <w:rFonts w:ascii="Courier New" w:hAnsi="Courier New" w:cs="Courier New" w:hint="default"/>
+      </w:rPr>
+    </w:lvl>
+    <w:lvl w:ilvl="5" w:tplc="08090005" w:tentative="1">
+      <w:start w:val="1"/>
+      <w:numFmt w:val="bullet"/>
+      <w:lvlText w:val=""/>
+      <w:lvlJc w:val="left"/>
+      <w:pPr>
+        <w:ind w:left="4320" w:hanging="360"/>
+      </w:pPr>
+      <w:rPr>
+        <w:rFonts w:ascii="Wingdings" w:hAnsi="Wingdings" w:hint="default"/>
+      </w:rPr>
+    </w:lvl>
+    <w:lvl w:ilvl="6" w:tplc="08090001" w:tentative="1">
+      <w:start w:val="1"/>
+      <w:numFmt w:val="bullet"/>
+      <w:lvlText w:val=""/>
+      <w:lvlJc w:val="left"/>
+      <w:pPr>
+        <w:ind w:left="5040" w:hanging="360"/>
+      </w:pPr>
+      <w:rPr>
+        <w:rFonts w:ascii="Symbol" w:hAnsi="Symbol" w:hint="default"/>
+      </w:rPr>
+    </w:lvl>
+    <w:lvl w:ilvl="7" w:tplc="08090003" w:tentative="1">
+      <w:start w:val="1"/>
+      <w:numFmt w:val="bullet"/>
+      <w:lvlText w:val="o"/>
+      <w:lvlJc w:val="left"/>
+      <w:pPr>
+        <w:ind w:left="5760" w:hanging="360"/>
+      </w:pPr>
+      <w:rPr>
+        <w:rFonts w:ascii="Courier New" w:hAnsi="Courier New" w:cs="Courier New" w:hint="default"/>
+      </w:rPr>
+    </w:lvl>
+    <w:lvl w:ilvl="8" w:tplc="08090005" w:tentative="1">
+      <w:start w:val="1"/>
+      <w:numFmt w:val="bullet"/>
+      <w:lvlText w:val=""/>
+      <w:lvlJc w:val="left"/>
+      <w:pPr>
+        <w:ind w:left="6480" w:hanging="360"/>
+      </w:pPr>
+      <w:rPr>
+        <w:rFonts w:ascii="Wingdings" w:hAnsi="Wingdings" w:hint="default"/>
+      </w:rPr>
+    </w:lvl>
+  </w:abstractNum>
+  <w:abstractNum w:abstractNumId="8" w15:restartNumberingAfterBreak="0">
+    <w:nsid w:val="35B17A6E"/>
+    <w:multiLevelType w:val="hybridMultilevel"/>
+    <w:tmpl w:val="5530A896"/>
+    <w:lvl w:ilvl="0" w:tplc="6A8E50EA">
+      <w:numFmt w:val="bullet"/>
+      <w:lvlText w:val="-"/>
+      <w:lvlJc w:val="left"/>
+      <w:pPr>
+        <w:ind w:left="720" w:hanging="360"/>
+      </w:pPr>
+      <w:rPr>
+        <w:rFonts w:ascii="Arial" w:eastAsia="Calibri" w:hAnsi="Arial" w:cs="Arial" w:hint="default"/>
+      </w:rPr>
+    </w:lvl>
+    <w:lvl w:ilvl="1" w:tplc="08090003" w:tentative="1">
+      <w:start w:val="1"/>
+      <w:numFmt w:val="bullet"/>
+      <w:lvlText w:val="o"/>
+      <w:lvlJc w:val="left"/>
+      <w:pPr>
+        <w:ind w:left="1440" w:hanging="360"/>
+      </w:pPr>
+      <w:rPr>
+        <w:rFonts w:ascii="Courier New" w:hAnsi="Courier New" w:cs="Courier New" w:hint="default"/>
+      </w:rPr>
+    </w:lvl>
+    <w:lvl w:ilvl="2" w:tplc="08090005" w:tentative="1">
+      <w:start w:val="1"/>
+      <w:numFmt w:val="bullet"/>
+      <w:lvlText w:val=""/>
+      <w:lvlJc w:val="left"/>
+      <w:pPr>
+        <w:ind w:left="2160" w:hanging="360"/>
+      </w:pPr>
+      <w:rPr>
+        <w:rFonts w:ascii="Wingdings" w:hAnsi="Wingdings" w:hint="default"/>
+      </w:rPr>
+    </w:lvl>
+    <w:lvl w:ilvl="3" w:tplc="08090001" w:tentative="1">
+      <w:start w:val="1"/>
+      <w:numFmt w:val="bullet"/>
+      <w:lvlText w:val=""/>
+      <w:lvlJc w:val="left"/>
+      <w:pPr>
+        <w:ind w:left="2880" w:hanging="360"/>
+      </w:pPr>
+      <w:rPr>
+        <w:rFonts w:ascii="Symbol" w:hAnsi="Symbol" w:hint="default"/>
+      </w:rPr>
+    </w:lvl>
+    <w:lvl w:ilvl="4" w:tplc="08090003" w:tentative="1">
+      <w:start w:val="1"/>
+      <w:numFmt w:val="bullet"/>
+      <w:lvlText w:val="o"/>
+      <w:lvlJc w:val="left"/>
+      <w:pPr>
+        <w:ind w:left="3600" w:hanging="360"/>
+      </w:pPr>
+      <w:rPr>
+        <w:rFonts w:ascii="Courier New" w:hAnsi="Courier New" w:cs="Courier New" w:hint="default"/>
+      </w:rPr>
+    </w:lvl>
+    <w:lvl w:ilvl="5" w:tplc="08090005" w:tentative="1">
+      <w:start w:val="1"/>
+      <w:numFmt w:val="bullet"/>
+      <w:lvlText w:val=""/>
+      <w:lvlJc w:val="left"/>
+      <w:pPr>
+        <w:ind w:left="4320" w:hanging="360"/>
+      </w:pPr>
+      <w:rPr>
+        <w:rFonts w:ascii="Wingdings" w:hAnsi="Wingdings" w:hint="default"/>
+      </w:rPr>
+    </w:lvl>
+    <w:lvl w:ilvl="6" w:tplc="08090001" w:tentative="1">
+      <w:start w:val="1"/>
+      <w:numFmt w:val="bullet"/>
+      <w:lvlText w:val=""/>
+      <w:lvlJc w:val="left"/>
+      <w:pPr>
+        <w:ind w:left="5040" w:hanging="360"/>
+      </w:pPr>
+      <w:rPr>
+        <w:rFonts w:ascii="Symbol" w:hAnsi="Symbol" w:hint="default"/>
+      </w:rPr>
+    </w:lvl>
+    <w:lvl w:ilvl="7" w:tplc="08090003" w:tentative="1">
+      <w:start w:val="1"/>
+      <w:numFmt w:val="bullet"/>
+      <w:lvlText w:val="o"/>
+      <w:lvlJc w:val="left"/>
+      <w:pPr>
+        <w:ind w:left="5760" w:hanging="360"/>
+      </w:pPr>
+      <w:rPr>
+        <w:rFonts w:ascii="Courier New" w:hAnsi="Courier New" w:cs="Courier New" w:hint="default"/>
+      </w:rPr>
+    </w:lvl>
+    <w:lvl w:ilvl="8" w:tplc="08090005" w:tentative="1">
+      <w:start w:val="1"/>
+      <w:numFmt w:val="bullet"/>
+      <w:lvlText w:val=""/>
+      <w:lvlJc w:val="left"/>
+      <w:pPr>
+        <w:ind w:left="6480" w:hanging="360"/>
+      </w:pPr>
+      <w:rPr>
+        <w:rFonts w:ascii="Wingdings" w:hAnsi="Wingdings" w:hint="default"/>
+      </w:rPr>
+    </w:lvl>
+  </w:abstractNum>
+  <w:abstractNum w:abstractNumId="9" w15:restartNumberingAfterBreak="0">
     <w:nsid w:val="372C4AFC"/>
     <w:multiLevelType w:val="hybridMultilevel"/>
     <w:tmpl w:val="C17E8696"/>
@@ -7195,7 +7692,119 @@
       </w:rPr>
     </w:lvl>
   </w:abstractNum>
-  <w:abstractNum w:abstractNumId="7" w15:restartNumberingAfterBreak="0">
+  <w:abstractNum w:abstractNumId="10" w15:restartNumberingAfterBreak="0">
+    <w:nsid w:val="3BCC324F"/>
+    <w:multiLevelType w:val="hybridMultilevel"/>
+    <w:tmpl w:val="94BA262C"/>
+    <w:lvl w:ilvl="0" w:tplc="6A8E50EA">
+      <w:numFmt w:val="bullet"/>
+      <w:lvlText w:val="-"/>
+      <w:lvlJc w:val="left"/>
+      <w:pPr>
+        <w:ind w:left="720" w:hanging="360"/>
+      </w:pPr>
+      <w:rPr>
+        <w:rFonts w:ascii="Arial" w:eastAsia="Calibri" w:hAnsi="Arial" w:cs="Arial" w:hint="default"/>
+      </w:rPr>
+    </w:lvl>
+    <w:lvl w:ilvl="1" w:tplc="08090003" w:tentative="1">
+      <w:start w:val="1"/>
+      <w:numFmt w:val="bullet"/>
+      <w:lvlText w:val="o"/>
+      <w:lvlJc w:val="left"/>
+      <w:pPr>
+        <w:ind w:left="1440" w:hanging="360"/>
+      </w:pPr>
+      <w:rPr>
+        <w:rFonts w:ascii="Courier New" w:hAnsi="Courier New" w:cs="Courier New" w:hint="default"/>
+      </w:rPr>
+    </w:lvl>
+    <w:lvl w:ilvl="2" w:tplc="08090005" w:tentative="1">
+      <w:start w:val="1"/>
+      <w:numFmt w:val="bullet"/>
+      <w:lvlText w:val=""/>
+      <w:lvlJc w:val="left"/>
+      <w:pPr>
+        <w:ind w:left="2160" w:hanging="360"/>
+      </w:pPr>
+      <w:rPr>
+        <w:rFonts w:ascii="Wingdings" w:hAnsi="Wingdings" w:hint="default"/>
+      </w:rPr>
+    </w:lvl>
+    <w:lvl w:ilvl="3" w:tplc="08090001" w:tentative="1">
+      <w:start w:val="1"/>
+      <w:numFmt w:val="bullet"/>
+      <w:lvlText w:val=""/>
+      <w:lvlJc w:val="left"/>
+      <w:pPr>
+        <w:ind w:left="2880" w:hanging="360"/>
+      </w:pPr>
+      <w:rPr>
+        <w:rFonts w:ascii="Symbol" w:hAnsi="Symbol" w:hint="default"/>
+      </w:rPr>
+    </w:lvl>
+    <w:lvl w:ilvl="4" w:tplc="08090003" w:tentative="1">
+      <w:start w:val="1"/>
+      <w:numFmt w:val="bullet"/>
+      <w:lvlText w:val="o"/>
+      <w:lvlJc w:val="left"/>
+      <w:pPr>
+        <w:ind w:left="3600" w:hanging="360"/>
+      </w:pPr>
+      <w:rPr>
+        <w:rFonts w:ascii="Courier New" w:hAnsi="Courier New" w:cs="Courier New" w:hint="default"/>
+      </w:rPr>
+    </w:lvl>
+    <w:lvl w:ilvl="5" w:tplc="08090005" w:tentative="1">
+      <w:start w:val="1"/>
+      <w:numFmt w:val="bullet"/>
+      <w:lvlText w:val=""/>
+      <w:lvlJc w:val="left"/>
+      <w:pPr>
+        <w:ind w:left="4320" w:hanging="360"/>
+      </w:pPr>
+      <w:rPr>
+        <w:rFonts w:ascii="Wingdings" w:hAnsi="Wingdings" w:hint="default"/>
+      </w:rPr>
+    </w:lvl>
+    <w:lvl w:ilvl="6" w:tplc="08090001" w:tentative="1">
+      <w:start w:val="1"/>
+      <w:numFmt w:val="bullet"/>
+      <w:lvlText w:val=""/>
+      <w:lvlJc w:val="left"/>
+      <w:pPr>
+        <w:ind w:left="5040" w:hanging="360"/>
+      </w:pPr>
+      <w:rPr>
+        <w:rFonts w:ascii="Symbol" w:hAnsi="Symbol" w:hint="default"/>
+      </w:rPr>
+    </w:lvl>
+    <w:lvl w:ilvl="7" w:tplc="08090003" w:tentative="1">
+      <w:start w:val="1"/>
+      <w:numFmt w:val="bullet"/>
+      <w:lvlText w:val="o"/>
+      <w:lvlJc w:val="left"/>
+      <w:pPr>
+        <w:ind w:left="5760" w:hanging="360"/>
+      </w:pPr>
+      <w:rPr>
+        <w:rFonts w:ascii="Courier New" w:hAnsi="Courier New" w:cs="Courier New" w:hint="default"/>
+      </w:rPr>
+    </w:lvl>
+    <w:lvl w:ilvl="8" w:tplc="08090005" w:tentative="1">
+      <w:start w:val="1"/>
+      <w:numFmt w:val="bullet"/>
+      <w:lvlText w:val=""/>
+      <w:lvlJc w:val="left"/>
+      <w:pPr>
+        <w:ind w:left="6480" w:hanging="360"/>
+      </w:pPr>
+      <w:rPr>
+        <w:rFonts w:ascii="Wingdings" w:hAnsi="Wingdings" w:hint="default"/>
+      </w:rPr>
+    </w:lvl>
+  </w:abstractNum>
+  <w:abstractNum w:abstractNumId="11" w15:restartNumberingAfterBreak="0">
     <w:nsid w:val="3EBE320B"/>
     <w:multiLevelType w:val="hybridMultilevel"/>
     <w:tmpl w:val="F620E0FC"/>
@@ -7335,7 +7944,7 @@
       </w:rPr>
     </w:lvl>
   </w:abstractNum>
-  <w:abstractNum w:abstractNumId="8" w15:restartNumberingAfterBreak="0">
+  <w:abstractNum w:abstractNumId="12" w15:restartNumberingAfterBreak="0">
     <w:nsid w:val="3F2814D9"/>
     <w:multiLevelType w:val="hybridMultilevel"/>
     <w:tmpl w:val="DB6E8466"/>
@@ -7475,7 +8084,205 @@
       </w:rPr>
     </w:lvl>
   </w:abstractNum>
-  <w:abstractNum w:abstractNumId="9" w15:restartNumberingAfterBreak="0">
+  <w:abstractNum w:abstractNumId="13" w15:restartNumberingAfterBreak="0">
+    <w:nsid w:val="47705BF7"/>
+    <w:multiLevelType w:val="hybridMultilevel"/>
+    <w:tmpl w:val="96FE2A30"/>
+    <w:lvl w:ilvl="0" w:tplc="6A8E50EA">
+      <w:numFmt w:val="bullet"/>
+      <w:lvlText w:val="-"/>
+      <w:lvlJc w:val="left"/>
+      <w:pPr>
+        <w:ind w:left="720" w:hanging="360"/>
+      </w:pPr>
+      <w:rPr>
+        <w:rFonts w:ascii="Arial" w:eastAsia="Calibri" w:hAnsi="Arial" w:cs="Arial" w:hint="default"/>
+      </w:rPr>
+    </w:lvl>
+    <w:lvl w:ilvl="1" w:tplc="08090003" w:tentative="1">
+      <w:start w:val="1"/>
+      <w:numFmt w:val="bullet"/>
+      <w:lvlText w:val="o"/>
+      <w:lvlJc w:val="left"/>
+      <w:pPr>
+        <w:ind w:left="1440" w:hanging="360"/>
+      </w:pPr>
+      <w:rPr>
+        <w:rFonts w:ascii="Courier New" w:hAnsi="Courier New" w:cs="Courier New" w:hint="default"/>
+      </w:rPr>
+    </w:lvl>
+    <w:lvl w:ilvl="2" w:tplc="08090005" w:tentative="1">
+      <w:start w:val="1"/>
+      <w:numFmt w:val="bullet"/>
+      <w:lvlText w:val=""/>
+      <w:lvlJc w:val="left"/>
+      <w:pPr>
+        <w:ind w:left="2160" w:hanging="360"/>
+      </w:pPr>
+      <w:rPr>
+        <w:rFonts w:ascii="Wingdings" w:hAnsi="Wingdings" w:hint="default"/>
+      </w:rPr>
+    </w:lvl>
+    <w:lvl w:ilvl="3" w:tplc="08090001" w:tentative="1">
+      <w:start w:val="1"/>
+      <w:numFmt w:val="bullet"/>
+      <w:lvlText w:val=""/>
+      <w:lvlJc w:val="left"/>
+      <w:pPr>
+        <w:ind w:left="2880" w:hanging="360"/>
+      </w:pPr>
+      <w:rPr>
+        <w:rFonts w:ascii="Symbol" w:hAnsi="Symbol" w:hint="default"/>
+      </w:rPr>
+    </w:lvl>
+    <w:lvl w:ilvl="4" w:tplc="08090003" w:tentative="1">
+      <w:start w:val="1"/>
+      <w:numFmt w:val="bullet"/>
+      <w:lvlText w:val="o"/>
+      <w:lvlJc w:val="left"/>
+      <w:pPr>
+        <w:ind w:left="3600" w:hanging="360"/>
+      </w:pPr>
+      <w:rPr>
+        <w:rFonts w:ascii="Courier New" w:hAnsi="Courier New" w:cs="Courier New" w:hint="default"/>
+      </w:rPr>
+    </w:lvl>
+    <w:lvl w:ilvl="5" w:tplc="08090005" w:tentative="1">
+      <w:start w:val="1"/>
+      <w:numFmt w:val="bullet"/>
+      <w:lvlText w:val=""/>
+      <w:lvlJc w:val="left"/>
+      <w:pPr>
+        <w:ind w:left="4320" w:hanging="360"/>
+      </w:pPr>
+      <w:rPr>
+        <w:rFonts w:ascii="Wingdings" w:hAnsi="Wingdings" w:hint="default"/>
+      </w:rPr>
+    </w:lvl>
+    <w:lvl w:ilvl="6" w:tplc="08090001" w:tentative="1">
+      <w:start w:val="1"/>
+      <w:numFmt w:val="bullet"/>
+      <w:lvlText w:val=""/>
+      <w:lvlJc w:val="left"/>
+      <w:pPr>
+        <w:ind w:left="5040" w:hanging="360"/>
+      </w:pPr>
+      <w:rPr>
+        <w:rFonts w:ascii="Symbol" w:hAnsi="Symbol" w:hint="default"/>
+      </w:rPr>
+    </w:lvl>
+    <w:lvl w:ilvl="7" w:tplc="08090003" w:tentative="1">
+      <w:start w:val="1"/>
+      <w:numFmt w:val="bullet"/>
+      <w:lvlText w:val="o"/>
+      <w:lvlJc w:val="left"/>
+      <w:pPr>
+        <w:ind w:left="5760" w:hanging="360"/>
+      </w:pPr>
+      <w:rPr>
+        <w:rFonts w:ascii="Courier New" w:hAnsi="Courier New" w:cs="Courier New" w:hint="default"/>
+      </w:rPr>
+    </w:lvl>
+    <w:lvl w:ilvl="8" w:tplc="08090005" w:tentative="1">
+      <w:start w:val="1"/>
+      <w:numFmt w:val="bullet"/>
+      <w:lvlText w:val=""/>
+      <w:lvlJc w:val="left"/>
+      <w:pPr>
+        <w:ind w:left="6480" w:hanging="360"/>
+      </w:pPr>
+      <w:rPr>
+        <w:rFonts w:ascii="Wingdings" w:hAnsi="Wingdings" w:hint="default"/>
+      </w:rPr>
+    </w:lvl>
+  </w:abstractNum>
+  <w:abstractNum w:abstractNumId="14" w15:restartNumberingAfterBreak="0">
+    <w:nsid w:val="54F16CAF"/>
+    <w:multiLevelType w:val="hybridMultilevel"/>
+    <w:tmpl w:val="80D26CA6"/>
+    <w:lvl w:ilvl="0" w:tplc="2000000F">
+      <w:start w:val="1"/>
+      <w:numFmt w:val="decimal"/>
+      <w:lvlText w:val="%1."/>
+      <w:lvlJc w:val="left"/>
+      <w:pPr>
+        <w:ind w:left="720" w:hanging="360"/>
+      </w:pPr>
+    </w:lvl>
+    <w:lvl w:ilvl="1" w:tplc="20000019">
+      <w:start w:val="1"/>
+      <w:numFmt w:val="lowerLetter"/>
+      <w:lvlText w:val="%2."/>
+      <w:lvlJc w:val="left"/>
+      <w:pPr>
+        <w:ind w:left="1440" w:hanging="360"/>
+      </w:pPr>
+    </w:lvl>
+    <w:lvl w:ilvl="2" w:tplc="2000001B">
+      <w:start w:val="1"/>
+      <w:numFmt w:val="lowerRoman"/>
+      <w:lvlText w:val="%3."/>
+      <w:lvlJc w:val="right"/>
+      <w:pPr>
+        <w:ind w:left="2160" w:hanging="180"/>
+      </w:pPr>
+    </w:lvl>
+    <w:lvl w:ilvl="3" w:tplc="2000000F">
+      <w:start w:val="1"/>
+      <w:numFmt w:val="decimal"/>
+      <w:lvlText w:val="%4."/>
+      <w:lvlJc w:val="left"/>
+      <w:pPr>
+        <w:ind w:left="2880" w:hanging="360"/>
+      </w:pPr>
+    </w:lvl>
+    <w:lvl w:ilvl="4" w:tplc="20000019">
+      <w:start w:val="1"/>
+      <w:numFmt w:val="lowerLetter"/>
+      <w:lvlText w:val="%5."/>
+      <w:lvlJc w:val="left"/>
+      <w:pPr>
+        <w:ind w:left="3600" w:hanging="360"/>
+      </w:pPr>
+    </w:lvl>
+    <w:lvl w:ilvl="5" w:tplc="2000001B">
+      <w:start w:val="1"/>
+      <w:numFmt w:val="lowerRoman"/>
+      <w:lvlText w:val="%6."/>
+      <w:lvlJc w:val="right"/>
+      <w:pPr>
+        <w:ind w:left="4320" w:hanging="180"/>
+      </w:pPr>
+    </w:lvl>
+    <w:lvl w:ilvl="6" w:tplc="2000000F">
+      <w:start w:val="1"/>
+      <w:numFmt w:val="decimal"/>
+      <w:lvlText w:val="%7."/>
+      <w:lvlJc w:val="left"/>
+      <w:pPr>
+        <w:ind w:left="5040" w:hanging="360"/>
+      </w:pPr>
+    </w:lvl>
+    <w:lvl w:ilvl="7" w:tplc="20000019">
+      <w:start w:val="1"/>
+      <w:numFmt w:val="lowerLetter"/>
+      <w:lvlText w:val="%8."/>
+      <w:lvlJc w:val="left"/>
+      <w:pPr>
+        <w:ind w:left="5760" w:hanging="360"/>
+      </w:pPr>
+    </w:lvl>
+    <w:lvl w:ilvl="8" w:tplc="2000001B">
+      <w:start w:val="1"/>
+      <w:numFmt w:val="lowerRoman"/>
+      <w:lvlText w:val="%9."/>
+      <w:lvlJc w:val="right"/>
+      <w:pPr>
+        <w:ind w:left="6480" w:hanging="180"/>
+      </w:pPr>
+    </w:lvl>
+  </w:abstractNum>
+  <w:abstractNum w:abstractNumId="15" w15:restartNumberingAfterBreak="0">
     <w:nsid w:val="5B504B2F"/>
     <w:multiLevelType w:val="hybridMultilevel"/>
     <w:tmpl w:val="2A4063D6"/>
@@ -7564,7 +8371,231 @@
       </w:pPr>
     </w:lvl>
   </w:abstractNum>
-  <w:abstractNum w:abstractNumId="10" w15:restartNumberingAfterBreak="0">
+  <w:abstractNum w:abstractNumId="16" w15:restartNumberingAfterBreak="0">
+    <w:nsid w:val="5BC13855"/>
+    <w:multiLevelType w:val="hybridMultilevel"/>
+    <w:tmpl w:val="8DCEBB1E"/>
+    <w:lvl w:ilvl="0" w:tplc="6A8E50EA">
+      <w:numFmt w:val="bullet"/>
+      <w:lvlText w:val="-"/>
+      <w:lvlJc w:val="left"/>
+      <w:pPr>
+        <w:ind w:left="720" w:hanging="360"/>
+      </w:pPr>
+      <w:rPr>
+        <w:rFonts w:ascii="Arial" w:eastAsia="Calibri" w:hAnsi="Arial" w:cs="Arial" w:hint="default"/>
+      </w:rPr>
+    </w:lvl>
+    <w:lvl w:ilvl="1" w:tplc="08090003" w:tentative="1">
+      <w:start w:val="1"/>
+      <w:numFmt w:val="bullet"/>
+      <w:lvlText w:val="o"/>
+      <w:lvlJc w:val="left"/>
+      <w:pPr>
+        <w:ind w:left="1440" w:hanging="360"/>
+      </w:pPr>
+      <w:rPr>
+        <w:rFonts w:ascii="Courier New" w:hAnsi="Courier New" w:cs="Courier New" w:hint="default"/>
+      </w:rPr>
+    </w:lvl>
+    <w:lvl w:ilvl="2" w:tplc="08090005" w:tentative="1">
+      <w:start w:val="1"/>
+      <w:numFmt w:val="bullet"/>
+      <w:lvlText w:val=""/>
+      <w:lvlJc w:val="left"/>
+      <w:pPr>
+        <w:ind w:left="2160" w:hanging="360"/>
+      </w:pPr>
+      <w:rPr>
+        <w:rFonts w:ascii="Wingdings" w:hAnsi="Wingdings" w:hint="default"/>
+      </w:rPr>
+    </w:lvl>
+    <w:lvl w:ilvl="3" w:tplc="08090001" w:tentative="1">
+      <w:start w:val="1"/>
+      <w:numFmt w:val="bullet"/>
+      <w:lvlText w:val=""/>
+      <w:lvlJc w:val="left"/>
+      <w:pPr>
+        <w:ind w:left="2880" w:hanging="360"/>
+      </w:pPr>
+      <w:rPr>
+        <w:rFonts w:ascii="Symbol" w:hAnsi="Symbol" w:hint="default"/>
+      </w:rPr>
+    </w:lvl>
+    <w:lvl w:ilvl="4" w:tplc="08090003" w:tentative="1">
+      <w:start w:val="1"/>
+      <w:numFmt w:val="bullet"/>
+      <w:lvlText w:val="o"/>
+      <w:lvlJc w:val="left"/>
+      <w:pPr>
+        <w:ind w:left="3600" w:hanging="360"/>
+      </w:pPr>
+      <w:rPr>
+        <w:rFonts w:ascii="Courier New" w:hAnsi="Courier New" w:cs="Courier New" w:hint="default"/>
+      </w:rPr>
+    </w:lvl>
+    <w:lvl w:ilvl="5" w:tplc="08090005" w:tentative="1">
+      <w:start w:val="1"/>
+      <w:numFmt w:val="bullet"/>
+      <w:lvlText w:val=""/>
+      <w:lvlJc w:val="left"/>
+      <w:pPr>
+        <w:ind w:left="4320" w:hanging="360"/>
+      </w:pPr>
+      <w:rPr>
+        <w:rFonts w:ascii="Wingdings" w:hAnsi="Wingdings" w:hint="default"/>
+      </w:rPr>
+    </w:lvl>
+    <w:lvl w:ilvl="6" w:tplc="08090001" w:tentative="1">
+      <w:start w:val="1"/>
+      <w:numFmt w:val="bullet"/>
+      <w:lvlText w:val=""/>
+      <w:lvlJc w:val="left"/>
+      <w:pPr>
+        <w:ind w:left="5040" w:hanging="360"/>
+      </w:pPr>
+      <w:rPr>
+        <w:rFonts w:ascii="Symbol" w:hAnsi="Symbol" w:hint="default"/>
+      </w:rPr>
+    </w:lvl>
+    <w:lvl w:ilvl="7" w:tplc="08090003" w:tentative="1">
+      <w:start w:val="1"/>
+      <w:numFmt w:val="bullet"/>
+      <w:lvlText w:val="o"/>
+      <w:lvlJc w:val="left"/>
+      <w:pPr>
+        <w:ind w:left="5760" w:hanging="360"/>
+      </w:pPr>
+      <w:rPr>
+        <w:rFonts w:ascii="Courier New" w:hAnsi="Courier New" w:cs="Courier New" w:hint="default"/>
+      </w:rPr>
+    </w:lvl>
+    <w:lvl w:ilvl="8" w:tplc="08090005" w:tentative="1">
+      <w:start w:val="1"/>
+      <w:numFmt w:val="bullet"/>
+      <w:lvlText w:val=""/>
+      <w:lvlJc w:val="left"/>
+      <w:pPr>
+        <w:ind w:left="6480" w:hanging="360"/>
+      </w:pPr>
+      <w:rPr>
+        <w:rFonts w:ascii="Wingdings" w:hAnsi="Wingdings" w:hint="default"/>
+      </w:rPr>
+    </w:lvl>
+  </w:abstractNum>
+  <w:abstractNum w:abstractNumId="17" w15:restartNumberingAfterBreak="0">
+    <w:nsid w:val="5C840167"/>
+    <w:multiLevelType w:val="hybridMultilevel"/>
+    <w:tmpl w:val="1BDE93D4"/>
+    <w:lvl w:ilvl="0" w:tplc="6A8E50EA">
+      <w:numFmt w:val="bullet"/>
+      <w:lvlText w:val="-"/>
+      <w:lvlJc w:val="left"/>
+      <w:pPr>
+        <w:ind w:left="720" w:hanging="360"/>
+      </w:pPr>
+      <w:rPr>
+        <w:rFonts w:ascii="Arial" w:eastAsia="Calibri" w:hAnsi="Arial" w:cs="Arial" w:hint="default"/>
+      </w:rPr>
+    </w:lvl>
+    <w:lvl w:ilvl="1" w:tplc="08090003" w:tentative="1">
+      <w:start w:val="1"/>
+      <w:numFmt w:val="bullet"/>
+      <w:lvlText w:val="o"/>
+      <w:lvlJc w:val="left"/>
+      <w:pPr>
+        <w:ind w:left="1440" w:hanging="360"/>
+      </w:pPr>
+      <w:rPr>
+        <w:rFonts w:ascii="Courier New" w:hAnsi="Courier New" w:cs="Courier New" w:hint="default"/>
+      </w:rPr>
+    </w:lvl>
+    <w:lvl w:ilvl="2" w:tplc="08090005" w:tentative="1">
+      <w:start w:val="1"/>
+      <w:numFmt w:val="bullet"/>
+      <w:lvlText w:val=""/>
+      <w:lvlJc w:val="left"/>
+      <w:pPr>
+        <w:ind w:left="2160" w:hanging="360"/>
+      </w:pPr>
+      <w:rPr>
+        <w:rFonts w:ascii="Wingdings" w:hAnsi="Wingdings" w:hint="default"/>
+      </w:rPr>
+    </w:lvl>
+    <w:lvl w:ilvl="3" w:tplc="08090001" w:tentative="1">
+      <w:start w:val="1"/>
+      <w:numFmt w:val="bullet"/>
+      <w:lvlText w:val=""/>
+      <w:lvlJc w:val="left"/>
+      <w:pPr>
+        <w:ind w:left="2880" w:hanging="360"/>
+      </w:pPr>
+      <w:rPr>
+        <w:rFonts w:ascii="Symbol" w:hAnsi="Symbol" w:hint="default"/>
+      </w:rPr>
+    </w:lvl>
+    <w:lvl w:ilvl="4" w:tplc="08090003" w:tentative="1">
+      <w:start w:val="1"/>
+      <w:numFmt w:val="bullet"/>
+      <w:lvlText w:val="o"/>
+      <w:lvlJc w:val="left"/>
+      <w:pPr>
+        <w:ind w:left="3600" w:hanging="360"/>
+      </w:pPr>
+      <w:rPr>
+        <w:rFonts w:ascii="Courier New" w:hAnsi="Courier New" w:cs="Courier New" w:hint="default"/>
+      </w:rPr>
+    </w:lvl>
+    <w:lvl w:ilvl="5" w:tplc="08090005" w:tentative="1">
+      <w:start w:val="1"/>
+      <w:numFmt w:val="bullet"/>
+      <w:lvlText w:val=""/>
+      <w:lvlJc w:val="left"/>
+      <w:pPr>
+        <w:ind w:left="4320" w:hanging="360"/>
+      </w:pPr>
+      <w:rPr>
+        <w:rFonts w:ascii="Wingdings" w:hAnsi="Wingdings" w:hint="default"/>
+      </w:rPr>
+    </w:lvl>
+    <w:lvl w:ilvl="6" w:tplc="08090001" w:tentative="1">
+      <w:start w:val="1"/>
+      <w:numFmt w:val="bullet"/>
+      <w:lvlText w:val=""/>
+      <w:lvlJc w:val="left"/>
+      <w:pPr>
+        <w:ind w:left="5040" w:hanging="360"/>
+      </w:pPr>
+      <w:rPr>
+        <w:rFonts w:ascii="Symbol" w:hAnsi="Symbol" w:hint="default"/>
+      </w:rPr>
+    </w:lvl>
+    <w:lvl w:ilvl="7" w:tplc="08090003" w:tentative="1">
+      <w:start w:val="1"/>
+      <w:numFmt w:val="bullet"/>
+      <w:lvlText w:val="o"/>
+      <w:lvlJc w:val="left"/>
+      <w:pPr>
+        <w:ind w:left="5760" w:hanging="360"/>
+      </w:pPr>
+      <w:rPr>
+        <w:rFonts w:ascii="Courier New" w:hAnsi="Courier New" w:cs="Courier New" w:hint="default"/>
+      </w:rPr>
+    </w:lvl>
+    <w:lvl w:ilvl="8" w:tplc="08090005" w:tentative="1">
+      <w:start w:val="1"/>
+      <w:numFmt w:val="bullet"/>
+      <w:lvlText w:val=""/>
+      <w:lvlJc w:val="left"/>
+      <w:pPr>
+        <w:ind w:left="6480" w:hanging="360"/>
+      </w:pPr>
+      <w:rPr>
+        <w:rFonts w:ascii="Wingdings" w:hAnsi="Wingdings" w:hint="default"/>
+      </w:rPr>
+    </w:lvl>
+  </w:abstractNum>
+  <w:abstractNum w:abstractNumId="18" w15:restartNumberingAfterBreak="0">
     <w:nsid w:val="620659FE"/>
     <w:multiLevelType w:val="hybridMultilevel"/>
     <w:tmpl w:val="5C022388"/>
@@ -7653,7 +8684,7 @@
       </w:pPr>
     </w:lvl>
   </w:abstractNum>
-  <w:abstractNum w:abstractNumId="11" w15:restartNumberingAfterBreak="0">
+  <w:abstractNum w:abstractNumId="19" w15:restartNumberingAfterBreak="0">
     <w:nsid w:val="65077B96"/>
     <w:multiLevelType w:val="hybridMultilevel"/>
     <w:tmpl w:val="86C223D8"/>
@@ -7769,7 +8800,7 @@
       </w:pPr>
     </w:lvl>
   </w:abstractNum>
-  <w:abstractNum w:abstractNumId="12" w15:restartNumberingAfterBreak="0">
+  <w:abstractNum w:abstractNumId="20" w15:restartNumberingAfterBreak="0">
     <w:nsid w:val="68060BCB"/>
     <w:multiLevelType w:val="hybridMultilevel"/>
     <w:tmpl w:val="759687EE"/>
@@ -7858,7 +8889,7 @@
       </w:pPr>
     </w:lvl>
   </w:abstractNum>
-  <w:abstractNum w:abstractNumId="13" w15:restartNumberingAfterBreak="0">
+  <w:abstractNum w:abstractNumId="21" w15:restartNumberingAfterBreak="0">
     <w:nsid w:val="6A0331AA"/>
     <w:multiLevelType w:val="hybridMultilevel"/>
     <w:tmpl w:val="5A3E5256"/>
@@ -7947,7 +8978,7 @@
       </w:pPr>
     </w:lvl>
   </w:abstractNum>
-  <w:abstractNum w:abstractNumId="14" w15:restartNumberingAfterBreak="0">
+  <w:abstractNum w:abstractNumId="22" w15:restartNumberingAfterBreak="0">
     <w:nsid w:val="6F782B09"/>
     <w:multiLevelType w:val="hybridMultilevel"/>
     <w:tmpl w:val="B440B0CA"/>
@@ -8059,7 +9090,119 @@
       </w:rPr>
     </w:lvl>
   </w:abstractNum>
-  <w:abstractNum w:abstractNumId="15" w15:restartNumberingAfterBreak="0">
+  <w:abstractNum w:abstractNumId="23" w15:restartNumberingAfterBreak="0">
+    <w:nsid w:val="76795205"/>
+    <w:multiLevelType w:val="hybridMultilevel"/>
+    <w:tmpl w:val="2A44E332"/>
+    <w:lvl w:ilvl="0" w:tplc="6A8E50EA">
+      <w:numFmt w:val="bullet"/>
+      <w:lvlText w:val="-"/>
+      <w:lvlJc w:val="left"/>
+      <w:pPr>
+        <w:ind w:left="720" w:hanging="360"/>
+      </w:pPr>
+      <w:rPr>
+        <w:rFonts w:ascii="Arial" w:eastAsia="Calibri" w:hAnsi="Arial" w:cs="Arial" w:hint="default"/>
+      </w:rPr>
+    </w:lvl>
+    <w:lvl w:ilvl="1" w:tplc="08090003" w:tentative="1">
+      <w:start w:val="1"/>
+      <w:numFmt w:val="bullet"/>
+      <w:lvlText w:val="o"/>
+      <w:lvlJc w:val="left"/>
+      <w:pPr>
+        <w:ind w:left="1440" w:hanging="360"/>
+      </w:pPr>
+      <w:rPr>
+        <w:rFonts w:ascii="Courier New" w:hAnsi="Courier New" w:cs="Courier New" w:hint="default"/>
+      </w:rPr>
+    </w:lvl>
+    <w:lvl w:ilvl="2" w:tplc="08090005" w:tentative="1">
+      <w:start w:val="1"/>
+      <w:numFmt w:val="bullet"/>
+      <w:lvlText w:val=""/>
+      <w:lvlJc w:val="left"/>
+      <w:pPr>
+        <w:ind w:left="2160" w:hanging="360"/>
+      </w:pPr>
+      <w:rPr>
+        <w:rFonts w:ascii="Wingdings" w:hAnsi="Wingdings" w:hint="default"/>
+      </w:rPr>
+    </w:lvl>
+    <w:lvl w:ilvl="3" w:tplc="08090001" w:tentative="1">
+      <w:start w:val="1"/>
+      <w:numFmt w:val="bullet"/>
+      <w:lvlText w:val=""/>
+      <w:lvlJc w:val="left"/>
+      <w:pPr>
+        <w:ind w:left="2880" w:hanging="360"/>
+      </w:pPr>
+      <w:rPr>
+        <w:rFonts w:ascii="Symbol" w:hAnsi="Symbol" w:hint="default"/>
+      </w:rPr>
+    </w:lvl>
+    <w:lvl w:ilvl="4" w:tplc="08090003" w:tentative="1">
+      <w:start w:val="1"/>
+      <w:numFmt w:val="bullet"/>
+      <w:lvlText w:val="o"/>
+      <w:lvlJc w:val="left"/>
+      <w:pPr>
+        <w:ind w:left="3600" w:hanging="360"/>
+      </w:pPr>
+      <w:rPr>
+        <w:rFonts w:ascii="Courier New" w:hAnsi="Courier New" w:cs="Courier New" w:hint="default"/>
+      </w:rPr>
+    </w:lvl>
+    <w:lvl w:ilvl="5" w:tplc="08090005" w:tentative="1">
+      <w:start w:val="1"/>
+      <w:numFmt w:val="bullet"/>
+      <w:lvlText w:val=""/>
+      <w:lvlJc w:val="left"/>
+      <w:pPr>
+        <w:ind w:left="4320" w:hanging="360"/>
+      </w:pPr>
+      <w:rPr>
+        <w:rFonts w:ascii="Wingdings" w:hAnsi="Wingdings" w:hint="default"/>
+      </w:rPr>
+    </w:lvl>
+    <w:lvl w:ilvl="6" w:tplc="08090001" w:tentative="1">
+      <w:start w:val="1"/>
+      <w:numFmt w:val="bullet"/>
+      <w:lvlText w:val=""/>
+      <w:lvlJc w:val="left"/>
+      <w:pPr>
+        <w:ind w:left="5040" w:hanging="360"/>
+      </w:pPr>
+      <w:rPr>
+        <w:rFonts w:ascii="Symbol" w:hAnsi="Symbol" w:hint="default"/>
+      </w:rPr>
+    </w:lvl>
+    <w:lvl w:ilvl="7" w:tplc="08090003" w:tentative="1">
+      <w:start w:val="1"/>
+      <w:numFmt w:val="bullet"/>
+      <w:lvlText w:val="o"/>
+      <w:lvlJc w:val="left"/>
+      <w:pPr>
+        <w:ind w:left="5760" w:hanging="360"/>
+      </w:pPr>
+      <w:rPr>
+        <w:rFonts w:ascii="Courier New" w:hAnsi="Courier New" w:cs="Courier New" w:hint="default"/>
+      </w:rPr>
+    </w:lvl>
+    <w:lvl w:ilvl="8" w:tplc="08090005" w:tentative="1">
+      <w:start w:val="1"/>
+      <w:numFmt w:val="bullet"/>
+      <w:lvlText w:val=""/>
+      <w:lvlJc w:val="left"/>
+      <w:pPr>
+        <w:ind w:left="6480" w:hanging="360"/>
+      </w:pPr>
+      <w:rPr>
+        <w:rFonts w:ascii="Wingdings" w:hAnsi="Wingdings" w:hint="default"/>
+      </w:rPr>
+    </w:lvl>
+  </w:abstractNum>
+  <w:abstractNum w:abstractNumId="24" w15:restartNumberingAfterBreak="0">
     <w:nsid w:val="76BF5B51"/>
     <w:multiLevelType w:val="hybridMultilevel"/>
     <w:tmpl w:val="EB34E976"/>
@@ -8146,52 +9289,106 @@
     </w:lvl>
   </w:abstractNum>
   <w:num w:numId="1" w16cid:durableId="133062387">
-    <w:abstractNumId w:val="13"/>
+    <w:abstractNumId w:val="21"/>
   </w:num>
   <w:num w:numId="2" w16cid:durableId="1464467662">
-    <w:abstractNumId w:val="10"/>
+    <w:abstractNumId w:val="18"/>
   </w:num>
   <w:num w:numId="3" w16cid:durableId="1139224100">
+    <w:abstractNumId w:val="19"/>
+  </w:num>
+  <w:num w:numId="4" w16cid:durableId="1340500117">
+    <w:abstractNumId w:val="2"/>
+  </w:num>
+  <w:num w:numId="5" w16cid:durableId="32771025">
     <w:abstractNumId w:val="11"/>
   </w:num>
-  <w:num w:numId="4" w16cid:durableId="1340500117">
-    <w:abstractNumId w:val="1"/>
-  </w:num>
-  <w:num w:numId="5" w16cid:durableId="32771025">
-    <w:abstractNumId w:val="7"/>
-  </w:num>
   <w:num w:numId="6" w16cid:durableId="265499108">
-    <w:abstractNumId w:val="8"/>
+    <w:abstractNumId w:val="12"/>
   </w:num>
   <w:num w:numId="7" w16cid:durableId="66349553">
     <w:abstractNumId w:val="0"/>
   </w:num>
   <w:num w:numId="8" w16cid:durableId="456752541">
+    <w:abstractNumId w:val="15"/>
+  </w:num>
+  <w:num w:numId="9" w16cid:durableId="1004894943">
+    <w:abstractNumId w:val="20"/>
+  </w:num>
+  <w:num w:numId="10" w16cid:durableId="1816683107">
+    <w:abstractNumId w:val="24"/>
+  </w:num>
+  <w:num w:numId="11" w16cid:durableId="522716875">
+    <w:abstractNumId w:val="4"/>
+  </w:num>
+  <w:num w:numId="12" w16cid:durableId="561185671">
+    <w:abstractNumId w:val="5"/>
+  </w:num>
+  <w:num w:numId="13" w16cid:durableId="1048649900">
+    <w:abstractNumId w:val="3"/>
+  </w:num>
+  <w:num w:numId="14" w16cid:durableId="137496982">
     <w:abstractNumId w:val="9"/>
   </w:num>
-  <w:num w:numId="9" w16cid:durableId="1004894943">
-    <w:abstractNumId w:val="12"/>
+  <w:num w:numId="15" w16cid:durableId="1919824290">
+    <w:abstractNumId w:val="22"/>
   </w:num>
-  <w:num w:numId="10" w16cid:durableId="1816683107">
-    <w:abstractNumId w:val="15"/>
-  </w:num>
-  <w:num w:numId="11" w16cid:durableId="522716875">
-    <w:abstractNumId w:val="3"/>
-  </w:num>
-  <w:num w:numId="12" w16cid:durableId="561185671">
-    <w:abstractNumId w:val="4"/>
-  </w:num>
-  <w:num w:numId="13" w16cid:durableId="1048649900">
-    <w:abstractNumId w:val="2"/>
-  </w:num>
-  <w:num w:numId="14" w16cid:durableId="137496982">
+  <w:num w:numId="16" w16cid:durableId="1598908387">
     <w:abstractNumId w:val="6"/>
   </w:num>
-  <w:num w:numId="15" w16cid:durableId="1919824290">
+  <w:num w:numId="17" w16cid:durableId="1992562160">
+    <w:abstractNumId w:val="17"/>
+  </w:num>
+  <w:num w:numId="18" w16cid:durableId="149903618">
+    <w:abstractNumId w:val="23"/>
+  </w:num>
+  <w:num w:numId="19" w16cid:durableId="355471592">
+    <w:abstractNumId w:val="10"/>
+  </w:num>
+  <w:num w:numId="20" w16cid:durableId="88350937">
+    <w:abstractNumId w:val="16"/>
+  </w:num>
+  <w:num w:numId="21" w16cid:durableId="1356880896">
+    <w:abstractNumId w:val="7"/>
+  </w:num>
+  <w:num w:numId="22" w16cid:durableId="1735007859">
+    <w:abstractNumId w:val="13"/>
+  </w:num>
+  <w:num w:numId="23" w16cid:durableId="1020744422">
     <w:abstractNumId w:val="14"/>
+    <w:lvlOverride w:ilvl="0">
+      <w:startOverride w:val="1"/>
+    </w:lvlOverride>
+    <w:lvlOverride w:ilvl="1">
+      <w:startOverride w:val="1"/>
+    </w:lvlOverride>
+    <w:lvlOverride w:ilvl="2">
+      <w:startOverride w:val="1"/>
+    </w:lvlOverride>
+    <w:lvlOverride w:ilvl="3">
+      <w:startOverride w:val="1"/>
+    </w:lvlOverride>
+    <w:lvlOverride w:ilvl="4">
+      <w:startOverride w:val="1"/>
+    </w:lvlOverride>
+    <w:lvlOverride w:ilvl="5">
+      <w:startOverride w:val="1"/>
+    </w:lvlOverride>
+    <w:lvlOverride w:ilvl="6">
+      <w:startOverride w:val="1"/>
+    </w:lvlOverride>
+    <w:lvlOverride w:ilvl="7">
+      <w:startOverride w:val="1"/>
+    </w:lvlOverride>
+    <w:lvlOverride w:ilvl="8">
+      <w:startOverride w:val="1"/>
+    </w:lvlOverride>
   </w:num>
-  <w:num w:numId="16" w16cid:durableId="1598908387">
-    <w:abstractNumId w:val="5"/>
+  <w:num w:numId="24" w16cid:durableId="1718311324">
+    <w:abstractNumId w:val="1"/>
+  </w:num>
+  <w:num w:numId="25" w16cid:durableId="1790319004">
+    <w:abstractNumId w:val="8"/>
   </w:num>
 </w:numbering>
 </file>
@@ -8202,7 +9399,7 @@
     <w:rPrDefault>
       <w:rPr>
         <w:rFonts w:ascii="Calibri" w:eastAsia="Calibri" w:hAnsi="Calibri" w:cs="Times New Roman"/>
-        <w:lang w:val="en-MT" w:eastAsia="en-MT" w:bidi="ar-SA"/>
+        <w:lang w:bidi="ar-SA"/>
       </w:rPr>
     </w:rPrDefault>
     <w:pPrDefault/>
@@ -8588,7 +9785,7 @@
   <w:style w:type="paragraph" w:default="1" w:styleId="Normal">
     <w:name w:val="Normal"/>
     <w:qFormat/>
-    <w:rsid w:val="002D665E"/>
+    <w:rsid w:val="00FC669C"/>
     <w:pPr>
       <w:spacing w:after="200" w:line="276" w:lineRule="auto"/>
     </w:pPr>
@@ -9202,4 +10399,16 @@
     </a:ext>
   </a:extLst>
 </a:theme>
+</file>
+
+<file path=customXml/item1.xml><?xml version="1.0" encoding="utf-8"?>
+<b:Sources xmlns:b="http://schemas.openxmlformats.org/officeDocument/2006/bibliography" xmlns="http://schemas.openxmlformats.org/officeDocument/2006/bibliography" SelectedStyle="\APASixthEditionOfficeOnline.xsl" StyleName="APA" Version="6"/>
+</file>
+
+<file path=customXml/itemProps1.xml><?xml version="1.0" encoding="utf-8"?>
+<ds:datastoreItem xmlns:ds="http://schemas.openxmlformats.org/officeDocument/2006/customXml" ds:itemID="{DBAEDB5A-E800-46A4-9EEB-18BB88538F4B}">
+  <ds:schemaRefs>
+    <ds:schemaRef ds:uri="http://schemas.openxmlformats.org/officeDocument/2006/bibliography"/>
+  </ds:schemaRefs>
+</ds:datastoreItem>
 </file>
</xml_diff>